<commit_message>
Adicionando novas fotos e finalizando da lista de HIVE.
</commit_message>
<xml_diff>
--- a/lista_exercicios/resposta exercicio - hive.docx
+++ b/lista_exercicios/resposta exercicio - hive.docx
@@ -97,7 +97,6 @@
         <w:t xml:space="preserve">– </w:t>
       </w:r>
       <w:proofErr w:type="spellStart"/>
-      <w:proofErr w:type="gramStart"/>
       <w:r>
         <w:rPr>
           <w:rFonts w:ascii="Times New Roman" w:hAnsi="Times New Roman" w:cs="Times New Roman"/>
@@ -107,7 +106,6 @@
         <w:t>docker</w:t>
       </w:r>
       <w:proofErr w:type="spellEnd"/>
-      <w:proofErr w:type="gramEnd"/>
       <w:r>
         <w:rPr>
           <w:rFonts w:ascii="Times New Roman" w:hAnsi="Times New Roman" w:cs="Times New Roman"/>
@@ -498,7 +496,6 @@
         </w:rPr>
         <w:t xml:space="preserve"> </w:t>
       </w:r>
-      <w:proofErr w:type="gramStart"/>
       <w:r>
         <w:rPr>
           <w:rFonts w:ascii="Times New Roman" w:hAnsi="Times New Roman" w:cs="Times New Roman"/>
@@ -508,7 +505,6 @@
         <w:t>curso.csv  /</w:t>
       </w:r>
       <w:proofErr w:type="spellStart"/>
-      <w:proofErr w:type="gramEnd"/>
       <w:r>
         <w:rPr>
           <w:rFonts w:ascii="Times New Roman" w:hAnsi="Times New Roman" w:cs="Times New Roman"/>
@@ -561,7 +557,6 @@
         <w:t xml:space="preserve">– </w:t>
       </w:r>
       <w:proofErr w:type="spellStart"/>
-      <w:proofErr w:type="gramStart"/>
       <w:r>
         <w:rPr>
           <w:rFonts w:ascii="Times New Roman" w:hAnsi="Times New Roman" w:cs="Times New Roman"/>
@@ -571,7 +566,6 @@
         <w:t>beeline</w:t>
       </w:r>
       <w:proofErr w:type="spellEnd"/>
-      <w:proofErr w:type="gramEnd"/>
       <w:r>
         <w:rPr>
           <w:rFonts w:ascii="Times New Roman" w:hAnsi="Times New Roman" w:cs="Times New Roman"/>
@@ -707,7 +701,6 @@
         </w:rPr>
         <w:t xml:space="preserve">4 </w:t>
       </w:r>
-      <w:proofErr w:type="gramStart"/>
       <w:r>
         <w:rPr>
           <w:rFonts w:ascii="Times New Roman" w:hAnsi="Times New Roman" w:cs="Times New Roman"/>
@@ -722,16 +715,7 @@
           <w:sz w:val="28"/>
           <w:szCs w:val="28"/>
         </w:rPr>
-        <w:t xml:space="preserve"> CREATE</w:t>
-      </w:r>
-      <w:proofErr w:type="gramEnd"/>
-      <w:r>
-        <w:rPr>
-          <w:rFonts w:ascii="Times New Roman" w:hAnsi="Times New Roman" w:cs="Times New Roman"/>
-          <w:sz w:val="28"/>
-          <w:szCs w:val="28"/>
-        </w:rPr>
-        <w:t xml:space="preserve"> EXTERNAL TABLE IF NOT EXISTS </w:t>
+        <w:t xml:space="preserve"> CREATE EXTERNAL TABLE IF NOT EXISTS </w:t>
       </w:r>
       <w:proofErr w:type="spellStart"/>
       <w:r>
@@ -1588,34 +1572,16 @@
           <w:sz w:val="28"/>
           <w:szCs w:val="28"/>
         </w:rPr>
-        <w:t>cursos_</w:t>
-      </w:r>
-      <w:proofErr w:type="gramStart"/>
-      <w:r>
-        <w:rPr>
-          <w:rFonts w:ascii="Times New Roman" w:hAnsi="Times New Roman" w:cs="Times New Roman"/>
-          <w:sz w:val="28"/>
-          <w:szCs w:val="28"/>
-        </w:rPr>
-        <w:t>stg</w:t>
-      </w:r>
-      <w:proofErr w:type="spellEnd"/>
-      <w:r>
-        <w:rPr>
-          <w:rFonts w:ascii="Times New Roman" w:hAnsi="Times New Roman" w:cs="Times New Roman"/>
-          <w:sz w:val="28"/>
-          <w:szCs w:val="28"/>
-        </w:rPr>
-        <w:t>;  (</w:t>
-      </w:r>
-      <w:proofErr w:type="gramEnd"/>
-      <w:r>
-        <w:rPr>
-          <w:rFonts w:ascii="Times New Roman" w:hAnsi="Times New Roman" w:cs="Times New Roman"/>
-          <w:sz w:val="28"/>
-          <w:szCs w:val="28"/>
-        </w:rPr>
-        <w:t>DICIDIR NÃO PRINT DA TABELA PORQUE FICOU MUITO GRANDE).</w:t>
+        <w:t>cursos_stg</w:t>
+      </w:r>
+      <w:proofErr w:type="spellEnd"/>
+      <w:r>
+        <w:rPr>
+          <w:rFonts w:ascii="Times New Roman" w:hAnsi="Times New Roman" w:cs="Times New Roman"/>
+          <w:sz w:val="28"/>
+          <w:szCs w:val="28"/>
+        </w:rPr>
+        <w:t>;  (DICIDIR NÃO PRINT DA TABELA PORQUE FICOU MUITO GRANDE).</w:t>
       </w:r>
     </w:p>
     <w:p>
@@ -1753,7 +1719,6 @@
         <w:t xml:space="preserve"> </w:t>
       </w:r>
       <w:proofErr w:type="spellStart"/>
-      <w:proofErr w:type="gramStart"/>
       <w:r>
         <w:rPr>
           <w:rFonts w:ascii="Times New Roman" w:hAnsi="Times New Roman" w:cs="Times New Roman"/>
@@ -1769,16 +1734,7 @@
           <w:sz w:val="28"/>
           <w:szCs w:val="28"/>
         </w:rPr>
-        <w:t>(</w:t>
-      </w:r>
-      <w:proofErr w:type="gramEnd"/>
-      <w:r>
-        <w:rPr>
-          <w:rFonts w:ascii="Times New Roman" w:hAnsi="Times New Roman" w:cs="Times New Roman"/>
-          <w:sz w:val="28"/>
-          <w:szCs w:val="28"/>
-        </w:rPr>
-        <w:t xml:space="preserve">*) </w:t>
+        <w:t xml:space="preserve">(*) </w:t>
       </w:r>
       <w:proofErr w:type="spellStart"/>
       <w:r>
@@ -1884,900 +1840,1507 @@
           <w:sz w:val="28"/>
           <w:szCs w:val="28"/>
         </w:rPr>
+        <w:t xml:space="preserve"> cursos(</w:t>
+      </w:r>
+    </w:p>
+    <w:p>
+      <w:pPr>
+        <w:spacing w:after="0"/>
+        <w:rPr>
+          <w:rFonts w:ascii="Times New Roman" w:hAnsi="Times New Roman" w:cs="Times New Roman"/>
+          <w:sz w:val="28"/>
+          <w:szCs w:val="28"/>
+        </w:rPr>
+      </w:pPr>
+      <w:r>
+        <w:rPr>
+          <w:rFonts w:ascii="Times New Roman" w:hAnsi="Times New Roman" w:cs="Times New Roman"/>
+          <w:sz w:val="28"/>
+          <w:szCs w:val="28"/>
+        </w:rPr>
+        <w:t>`</w:t>
+      </w:r>
+      <w:proofErr w:type="spellStart"/>
+      <w:r>
+        <w:rPr>
+          <w:rFonts w:ascii="Times New Roman" w:hAnsi="Times New Roman" w:cs="Times New Roman"/>
+          <w:sz w:val="28"/>
+          <w:szCs w:val="28"/>
+        </w:rPr>
+        <w:t>id_curso</w:t>
+      </w:r>
+      <w:proofErr w:type="spellEnd"/>
+      <w:r>
+        <w:rPr>
+          <w:rFonts w:ascii="Times New Roman" w:hAnsi="Times New Roman" w:cs="Times New Roman"/>
+          <w:sz w:val="28"/>
+          <w:szCs w:val="28"/>
+        </w:rPr>
+        <w:t xml:space="preserve">` </w:t>
+      </w:r>
+      <w:proofErr w:type="spellStart"/>
+      <w:r>
+        <w:rPr>
+          <w:rFonts w:ascii="Times New Roman" w:hAnsi="Times New Roman" w:cs="Times New Roman"/>
+          <w:sz w:val="28"/>
+          <w:szCs w:val="28"/>
+        </w:rPr>
+        <w:t>int</w:t>
+      </w:r>
+      <w:proofErr w:type="spellEnd"/>
+      <w:r>
+        <w:rPr>
+          <w:rFonts w:ascii="Times New Roman" w:hAnsi="Times New Roman" w:cs="Times New Roman"/>
+          <w:sz w:val="28"/>
+          <w:szCs w:val="28"/>
+        </w:rPr>
+        <w:t>,</w:t>
+      </w:r>
+    </w:p>
+    <w:p>
+      <w:pPr>
+        <w:spacing w:after="0"/>
+        <w:rPr>
+          <w:rFonts w:ascii="Times New Roman" w:hAnsi="Times New Roman" w:cs="Times New Roman"/>
+          <w:sz w:val="28"/>
+          <w:szCs w:val="28"/>
+        </w:rPr>
+      </w:pPr>
+      <w:r>
+        <w:rPr>
+          <w:rFonts w:ascii="Times New Roman" w:hAnsi="Times New Roman" w:cs="Times New Roman"/>
+          <w:sz w:val="28"/>
+          <w:szCs w:val="28"/>
+        </w:rPr>
+        <w:t>`</w:t>
+      </w:r>
+      <w:proofErr w:type="spellStart"/>
+      <w:r>
+        <w:rPr>
+          <w:rFonts w:ascii="Times New Roman" w:hAnsi="Times New Roman" w:cs="Times New Roman"/>
+          <w:sz w:val="28"/>
+          <w:szCs w:val="28"/>
+        </w:rPr>
+        <w:t>id_unidade</w:t>
+      </w:r>
+      <w:proofErr w:type="spellEnd"/>
+      <w:r>
+        <w:rPr>
+          <w:rFonts w:ascii="Times New Roman" w:hAnsi="Times New Roman" w:cs="Times New Roman"/>
+          <w:sz w:val="28"/>
+          <w:szCs w:val="28"/>
+        </w:rPr>
+        <w:t xml:space="preserve">` </w:t>
+      </w:r>
+      <w:proofErr w:type="spellStart"/>
+      <w:r>
+        <w:rPr>
+          <w:rFonts w:ascii="Times New Roman" w:hAnsi="Times New Roman" w:cs="Times New Roman"/>
+          <w:sz w:val="28"/>
+          <w:szCs w:val="28"/>
+        </w:rPr>
+        <w:t>int</w:t>
+      </w:r>
+      <w:proofErr w:type="spellEnd"/>
+      <w:r>
+        <w:rPr>
+          <w:rFonts w:ascii="Times New Roman" w:hAnsi="Times New Roman" w:cs="Times New Roman"/>
+          <w:sz w:val="28"/>
+          <w:szCs w:val="28"/>
+        </w:rPr>
+        <w:t>,</w:t>
+      </w:r>
+    </w:p>
+    <w:p>
+      <w:pPr>
+        <w:spacing w:after="0"/>
+        <w:rPr>
+          <w:rFonts w:ascii="Times New Roman" w:hAnsi="Times New Roman" w:cs="Times New Roman"/>
+          <w:sz w:val="28"/>
+          <w:szCs w:val="28"/>
+        </w:rPr>
+      </w:pPr>
+      <w:r>
+        <w:rPr>
+          <w:rFonts w:ascii="Times New Roman" w:hAnsi="Times New Roman" w:cs="Times New Roman"/>
+          <w:sz w:val="28"/>
+          <w:szCs w:val="28"/>
+        </w:rPr>
+        <w:t>`</w:t>
+      </w:r>
+      <w:proofErr w:type="spellStart"/>
+      <w:r>
+        <w:rPr>
+          <w:rFonts w:ascii="Times New Roman" w:hAnsi="Times New Roman" w:cs="Times New Roman"/>
+          <w:sz w:val="28"/>
+          <w:szCs w:val="28"/>
+        </w:rPr>
+        <w:t>codigo</w:t>
+      </w:r>
+      <w:proofErr w:type="spellEnd"/>
+      <w:r>
+        <w:rPr>
+          <w:rFonts w:ascii="Times New Roman" w:hAnsi="Times New Roman" w:cs="Times New Roman"/>
+          <w:sz w:val="28"/>
+          <w:szCs w:val="28"/>
+        </w:rPr>
+        <w:t xml:space="preserve">` </w:t>
+      </w:r>
+      <w:proofErr w:type="spellStart"/>
+      <w:r>
+        <w:rPr>
+          <w:rFonts w:ascii="Times New Roman" w:hAnsi="Times New Roman" w:cs="Times New Roman"/>
+          <w:sz w:val="28"/>
+          <w:szCs w:val="28"/>
+        </w:rPr>
+        <w:t>int</w:t>
+      </w:r>
+      <w:proofErr w:type="spellEnd"/>
+      <w:r>
+        <w:rPr>
+          <w:rFonts w:ascii="Times New Roman" w:hAnsi="Times New Roman" w:cs="Times New Roman"/>
+          <w:sz w:val="28"/>
+          <w:szCs w:val="28"/>
+        </w:rPr>
+        <w:t>,</w:t>
+      </w:r>
+    </w:p>
+    <w:p>
+      <w:pPr>
+        <w:spacing w:after="0"/>
+        <w:rPr>
+          <w:rFonts w:ascii="Times New Roman" w:hAnsi="Times New Roman" w:cs="Times New Roman"/>
+          <w:sz w:val="28"/>
+          <w:szCs w:val="28"/>
+        </w:rPr>
+      </w:pPr>
+      <w:r>
+        <w:rPr>
+          <w:rFonts w:ascii="Times New Roman" w:hAnsi="Times New Roman" w:cs="Times New Roman"/>
+          <w:sz w:val="28"/>
+          <w:szCs w:val="28"/>
+        </w:rPr>
+        <w:t xml:space="preserve">`nome` </w:t>
+      </w:r>
+      <w:proofErr w:type="spellStart"/>
+      <w:r>
+        <w:rPr>
+          <w:rFonts w:ascii="Times New Roman" w:hAnsi="Times New Roman" w:cs="Times New Roman"/>
+          <w:sz w:val="28"/>
+          <w:szCs w:val="28"/>
+        </w:rPr>
+        <w:t>string</w:t>
+      </w:r>
+      <w:proofErr w:type="spellEnd"/>
+      <w:r>
+        <w:rPr>
+          <w:rFonts w:ascii="Times New Roman" w:hAnsi="Times New Roman" w:cs="Times New Roman"/>
+          <w:sz w:val="28"/>
+          <w:szCs w:val="28"/>
+        </w:rPr>
+        <w:t>,</w:t>
+      </w:r>
+    </w:p>
+    <w:p>
+      <w:pPr>
+        <w:spacing w:after="0"/>
+        <w:rPr>
+          <w:rFonts w:ascii="Times New Roman" w:hAnsi="Times New Roman" w:cs="Times New Roman"/>
+          <w:sz w:val="28"/>
+          <w:szCs w:val="28"/>
+        </w:rPr>
+      </w:pPr>
+      <w:r>
+        <w:rPr>
+          <w:rFonts w:ascii="Times New Roman" w:hAnsi="Times New Roman" w:cs="Times New Roman"/>
+          <w:sz w:val="28"/>
+          <w:szCs w:val="28"/>
+        </w:rPr>
+        <w:t>`</w:t>
+      </w:r>
+      <w:proofErr w:type="spellStart"/>
+      <w:r>
+        <w:rPr>
+          <w:rFonts w:ascii="Times New Roman" w:hAnsi="Times New Roman" w:cs="Times New Roman"/>
+          <w:sz w:val="28"/>
+          <w:szCs w:val="28"/>
+        </w:rPr>
+        <w:t>nivel</w:t>
+      </w:r>
+      <w:proofErr w:type="spellEnd"/>
+      <w:r>
+        <w:rPr>
+          <w:rFonts w:ascii="Times New Roman" w:hAnsi="Times New Roman" w:cs="Times New Roman"/>
+          <w:sz w:val="28"/>
+          <w:szCs w:val="28"/>
+        </w:rPr>
+        <w:t xml:space="preserve">` </w:t>
+      </w:r>
+      <w:proofErr w:type="spellStart"/>
+      <w:r>
+        <w:rPr>
+          <w:rFonts w:ascii="Times New Roman" w:hAnsi="Times New Roman" w:cs="Times New Roman"/>
+          <w:sz w:val="28"/>
+          <w:szCs w:val="28"/>
+        </w:rPr>
+        <w:t>string</w:t>
+      </w:r>
+      <w:proofErr w:type="spellEnd"/>
+      <w:r>
+        <w:rPr>
+          <w:rFonts w:ascii="Times New Roman" w:hAnsi="Times New Roman" w:cs="Times New Roman"/>
+          <w:sz w:val="28"/>
+          <w:szCs w:val="28"/>
+        </w:rPr>
+        <w:t>,</w:t>
+      </w:r>
+    </w:p>
+    <w:p>
+      <w:pPr>
+        <w:spacing w:after="0"/>
+        <w:rPr>
+          <w:rFonts w:ascii="Times New Roman" w:hAnsi="Times New Roman" w:cs="Times New Roman"/>
+          <w:sz w:val="28"/>
+          <w:szCs w:val="28"/>
+        </w:rPr>
+      </w:pPr>
+      <w:r>
+        <w:rPr>
+          <w:rFonts w:ascii="Times New Roman" w:hAnsi="Times New Roman" w:cs="Times New Roman"/>
+          <w:sz w:val="28"/>
+          <w:szCs w:val="28"/>
+        </w:rPr>
+        <w:t>`</w:t>
+      </w:r>
+      <w:proofErr w:type="spellStart"/>
+      <w:r>
+        <w:rPr>
+          <w:rFonts w:ascii="Times New Roman" w:hAnsi="Times New Roman" w:cs="Times New Roman"/>
+          <w:sz w:val="28"/>
+          <w:szCs w:val="28"/>
+        </w:rPr>
+        <w:t>id_modalidade_educacao</w:t>
+      </w:r>
+      <w:proofErr w:type="spellEnd"/>
+      <w:r>
+        <w:rPr>
+          <w:rFonts w:ascii="Times New Roman" w:hAnsi="Times New Roman" w:cs="Times New Roman"/>
+          <w:sz w:val="28"/>
+          <w:szCs w:val="28"/>
+        </w:rPr>
+        <w:t xml:space="preserve">` </w:t>
+      </w:r>
+      <w:proofErr w:type="spellStart"/>
+      <w:r>
+        <w:rPr>
+          <w:rFonts w:ascii="Times New Roman" w:hAnsi="Times New Roman" w:cs="Times New Roman"/>
+          <w:sz w:val="28"/>
+          <w:szCs w:val="28"/>
+        </w:rPr>
+        <w:t>int</w:t>
+      </w:r>
+      <w:proofErr w:type="spellEnd"/>
+      <w:r>
+        <w:rPr>
+          <w:rFonts w:ascii="Times New Roman" w:hAnsi="Times New Roman" w:cs="Times New Roman"/>
+          <w:sz w:val="28"/>
+          <w:szCs w:val="28"/>
+        </w:rPr>
+        <w:t>,</w:t>
+      </w:r>
+    </w:p>
+    <w:p>
+      <w:pPr>
+        <w:spacing w:after="0"/>
+        <w:rPr>
+          <w:rFonts w:ascii="Times New Roman" w:hAnsi="Times New Roman" w:cs="Times New Roman"/>
+          <w:sz w:val="28"/>
+          <w:szCs w:val="28"/>
+        </w:rPr>
+      </w:pPr>
+      <w:r>
+        <w:rPr>
+          <w:rFonts w:ascii="Times New Roman" w:hAnsi="Times New Roman" w:cs="Times New Roman"/>
+          <w:sz w:val="28"/>
+          <w:szCs w:val="28"/>
+        </w:rPr>
+        <w:t>`</w:t>
+      </w:r>
+      <w:proofErr w:type="spellStart"/>
+      <w:r>
+        <w:rPr>
+          <w:rFonts w:ascii="Times New Roman" w:hAnsi="Times New Roman" w:cs="Times New Roman"/>
+          <w:sz w:val="28"/>
+          <w:szCs w:val="28"/>
+        </w:rPr>
+        <w:t>id_municipio</w:t>
+      </w:r>
+      <w:proofErr w:type="spellEnd"/>
+      <w:r>
+        <w:rPr>
+          <w:rFonts w:ascii="Times New Roman" w:hAnsi="Times New Roman" w:cs="Times New Roman"/>
+          <w:sz w:val="28"/>
+          <w:szCs w:val="28"/>
+        </w:rPr>
+        <w:t xml:space="preserve">` </w:t>
+      </w:r>
+      <w:proofErr w:type="spellStart"/>
+      <w:r>
+        <w:rPr>
+          <w:rFonts w:ascii="Times New Roman" w:hAnsi="Times New Roman" w:cs="Times New Roman"/>
+          <w:sz w:val="28"/>
+          <w:szCs w:val="28"/>
+        </w:rPr>
+        <w:t>int</w:t>
+      </w:r>
+      <w:proofErr w:type="spellEnd"/>
+      <w:r>
+        <w:rPr>
+          <w:rFonts w:ascii="Times New Roman" w:hAnsi="Times New Roman" w:cs="Times New Roman"/>
+          <w:sz w:val="28"/>
+          <w:szCs w:val="28"/>
+        </w:rPr>
+        <w:t>,</w:t>
+      </w:r>
+    </w:p>
+    <w:p>
+      <w:pPr>
+        <w:spacing w:after="0"/>
+        <w:rPr>
+          <w:rFonts w:ascii="Times New Roman" w:hAnsi="Times New Roman" w:cs="Times New Roman"/>
+          <w:sz w:val="28"/>
+          <w:szCs w:val="28"/>
+        </w:rPr>
+      </w:pPr>
+      <w:r>
+        <w:rPr>
+          <w:rFonts w:ascii="Times New Roman" w:hAnsi="Times New Roman" w:cs="Times New Roman"/>
+          <w:sz w:val="28"/>
+          <w:szCs w:val="28"/>
+        </w:rPr>
+        <w:t>`</w:t>
+      </w:r>
+      <w:proofErr w:type="spellStart"/>
+      <w:r>
+        <w:rPr>
+          <w:rFonts w:ascii="Times New Roman" w:hAnsi="Times New Roman" w:cs="Times New Roman"/>
+          <w:sz w:val="28"/>
+          <w:szCs w:val="28"/>
+        </w:rPr>
+        <w:t>id_tipo_oferta_curso</w:t>
+      </w:r>
+      <w:proofErr w:type="spellEnd"/>
+      <w:r>
+        <w:rPr>
+          <w:rFonts w:ascii="Times New Roman" w:hAnsi="Times New Roman" w:cs="Times New Roman"/>
+          <w:sz w:val="28"/>
+          <w:szCs w:val="28"/>
+        </w:rPr>
+        <w:t xml:space="preserve">` </w:t>
+      </w:r>
+      <w:proofErr w:type="spellStart"/>
+      <w:r>
+        <w:rPr>
+          <w:rFonts w:ascii="Times New Roman" w:hAnsi="Times New Roman" w:cs="Times New Roman"/>
+          <w:sz w:val="28"/>
+          <w:szCs w:val="28"/>
+        </w:rPr>
+        <w:t>int</w:t>
+      </w:r>
+      <w:proofErr w:type="spellEnd"/>
+      <w:r>
+        <w:rPr>
+          <w:rFonts w:ascii="Times New Roman" w:hAnsi="Times New Roman" w:cs="Times New Roman"/>
+          <w:sz w:val="28"/>
+          <w:szCs w:val="28"/>
+        </w:rPr>
+        <w:t>,</w:t>
+      </w:r>
+    </w:p>
+    <w:p>
+      <w:pPr>
+        <w:spacing w:after="0"/>
+        <w:rPr>
+          <w:rFonts w:ascii="Times New Roman" w:hAnsi="Times New Roman" w:cs="Times New Roman"/>
+          <w:sz w:val="28"/>
+          <w:szCs w:val="28"/>
+        </w:rPr>
+      </w:pPr>
+      <w:r>
+        <w:rPr>
+          <w:rFonts w:ascii="Times New Roman" w:hAnsi="Times New Roman" w:cs="Times New Roman"/>
+          <w:sz w:val="28"/>
+          <w:szCs w:val="28"/>
+        </w:rPr>
+        <w:t>`</w:t>
+      </w:r>
+      <w:proofErr w:type="spellStart"/>
+      <w:r>
+        <w:rPr>
+          <w:rFonts w:ascii="Times New Roman" w:hAnsi="Times New Roman" w:cs="Times New Roman"/>
+          <w:sz w:val="28"/>
+          <w:szCs w:val="28"/>
+        </w:rPr>
+        <w:t>id_area_curso</w:t>
+      </w:r>
+      <w:proofErr w:type="spellEnd"/>
+      <w:r>
+        <w:rPr>
+          <w:rFonts w:ascii="Times New Roman" w:hAnsi="Times New Roman" w:cs="Times New Roman"/>
+          <w:sz w:val="28"/>
+          <w:szCs w:val="28"/>
+        </w:rPr>
+        <w:t xml:space="preserve">` </w:t>
+      </w:r>
+      <w:proofErr w:type="spellStart"/>
+      <w:r>
+        <w:rPr>
+          <w:rFonts w:ascii="Times New Roman" w:hAnsi="Times New Roman" w:cs="Times New Roman"/>
+          <w:sz w:val="28"/>
+          <w:szCs w:val="28"/>
+        </w:rPr>
+        <w:t>int</w:t>
+      </w:r>
+      <w:proofErr w:type="spellEnd"/>
+      <w:r>
+        <w:rPr>
+          <w:rFonts w:ascii="Times New Roman" w:hAnsi="Times New Roman" w:cs="Times New Roman"/>
+          <w:sz w:val="28"/>
+          <w:szCs w:val="28"/>
+        </w:rPr>
+        <w:t>,</w:t>
+      </w:r>
+    </w:p>
+    <w:p>
+      <w:pPr>
+        <w:spacing w:after="0"/>
+        <w:rPr>
+          <w:rFonts w:ascii="Times New Roman" w:hAnsi="Times New Roman" w:cs="Times New Roman"/>
+          <w:sz w:val="28"/>
+          <w:szCs w:val="28"/>
+        </w:rPr>
+      </w:pPr>
+      <w:r>
+        <w:rPr>
+          <w:rFonts w:ascii="Times New Roman" w:hAnsi="Times New Roman" w:cs="Times New Roman"/>
+          <w:sz w:val="28"/>
+          <w:szCs w:val="28"/>
+        </w:rPr>
+        <w:t>`</w:t>
+      </w:r>
+      <w:proofErr w:type="spellStart"/>
+      <w:r>
+        <w:rPr>
+          <w:rFonts w:ascii="Times New Roman" w:hAnsi="Times New Roman" w:cs="Times New Roman"/>
+          <w:sz w:val="28"/>
+          <w:szCs w:val="28"/>
+        </w:rPr>
+        <w:t>id_grau_academico</w:t>
+      </w:r>
+      <w:proofErr w:type="spellEnd"/>
+      <w:r>
+        <w:rPr>
+          <w:rFonts w:ascii="Times New Roman" w:hAnsi="Times New Roman" w:cs="Times New Roman"/>
+          <w:sz w:val="28"/>
+          <w:szCs w:val="28"/>
+        </w:rPr>
+        <w:t xml:space="preserve">` </w:t>
+      </w:r>
+      <w:proofErr w:type="spellStart"/>
+      <w:r>
+        <w:rPr>
+          <w:rFonts w:ascii="Times New Roman" w:hAnsi="Times New Roman" w:cs="Times New Roman"/>
+          <w:sz w:val="28"/>
+          <w:szCs w:val="28"/>
+        </w:rPr>
+        <w:t>int</w:t>
+      </w:r>
+      <w:proofErr w:type="spellEnd"/>
+      <w:r>
+        <w:rPr>
+          <w:rFonts w:ascii="Times New Roman" w:hAnsi="Times New Roman" w:cs="Times New Roman"/>
+          <w:sz w:val="28"/>
+          <w:szCs w:val="28"/>
+        </w:rPr>
+        <w:t>,</w:t>
+      </w:r>
+    </w:p>
+    <w:p>
+      <w:pPr>
+        <w:spacing w:after="0"/>
+        <w:rPr>
+          <w:rFonts w:ascii="Times New Roman" w:hAnsi="Times New Roman" w:cs="Times New Roman"/>
+          <w:sz w:val="28"/>
+          <w:szCs w:val="28"/>
+        </w:rPr>
+      </w:pPr>
+      <w:r>
+        <w:rPr>
+          <w:rFonts w:ascii="Times New Roman" w:hAnsi="Times New Roman" w:cs="Times New Roman"/>
+          <w:sz w:val="28"/>
+          <w:szCs w:val="28"/>
+        </w:rPr>
+        <w:t>`</w:t>
+      </w:r>
+      <w:proofErr w:type="spellStart"/>
+      <w:r>
+        <w:rPr>
+          <w:rFonts w:ascii="Times New Roman" w:hAnsi="Times New Roman" w:cs="Times New Roman"/>
+          <w:sz w:val="28"/>
+          <w:szCs w:val="28"/>
+        </w:rPr>
+        <w:t>id_eixo_conhecimento</w:t>
+      </w:r>
+      <w:proofErr w:type="spellEnd"/>
+      <w:r>
+        <w:rPr>
+          <w:rFonts w:ascii="Times New Roman" w:hAnsi="Times New Roman" w:cs="Times New Roman"/>
+          <w:sz w:val="28"/>
+          <w:szCs w:val="28"/>
+        </w:rPr>
+        <w:t xml:space="preserve">` </w:t>
+      </w:r>
+      <w:proofErr w:type="spellStart"/>
+      <w:r>
+        <w:rPr>
+          <w:rFonts w:ascii="Times New Roman" w:hAnsi="Times New Roman" w:cs="Times New Roman"/>
+          <w:sz w:val="28"/>
+          <w:szCs w:val="28"/>
+        </w:rPr>
+        <w:t>int</w:t>
+      </w:r>
+      <w:proofErr w:type="spellEnd"/>
+      <w:r>
+        <w:rPr>
+          <w:rFonts w:ascii="Times New Roman" w:hAnsi="Times New Roman" w:cs="Times New Roman"/>
+          <w:sz w:val="28"/>
+          <w:szCs w:val="28"/>
+        </w:rPr>
+        <w:t>,</w:t>
+      </w:r>
+    </w:p>
+    <w:p>
+      <w:pPr>
+        <w:spacing w:after="0"/>
+        <w:rPr>
+          <w:rFonts w:ascii="Times New Roman" w:hAnsi="Times New Roman" w:cs="Times New Roman"/>
+          <w:sz w:val="28"/>
+          <w:szCs w:val="28"/>
+        </w:rPr>
+      </w:pPr>
+      <w:r>
+        <w:rPr>
+          <w:rFonts w:ascii="Times New Roman" w:hAnsi="Times New Roman" w:cs="Times New Roman"/>
+          <w:sz w:val="28"/>
+          <w:szCs w:val="28"/>
+        </w:rPr>
+        <w:t xml:space="preserve">`ativo` </w:t>
+      </w:r>
+      <w:proofErr w:type="spellStart"/>
+      <w:r>
+        <w:rPr>
+          <w:rFonts w:ascii="Times New Roman" w:hAnsi="Times New Roman" w:cs="Times New Roman"/>
+          <w:sz w:val="28"/>
+          <w:szCs w:val="28"/>
+        </w:rPr>
+        <w:t>string</w:t>
+      </w:r>
+      <w:proofErr w:type="spellEnd"/>
+      <w:r>
+        <w:rPr>
+          <w:rFonts w:ascii="Times New Roman" w:hAnsi="Times New Roman" w:cs="Times New Roman"/>
+          <w:sz w:val="28"/>
+          <w:szCs w:val="28"/>
+        </w:rPr>
+        <w:t>)</w:t>
+      </w:r>
+    </w:p>
+    <w:p>
+      <w:pPr>
+        <w:spacing w:after="0"/>
+        <w:rPr>
+          <w:rFonts w:ascii="Times New Roman" w:hAnsi="Times New Roman" w:cs="Times New Roman"/>
+          <w:sz w:val="28"/>
+          <w:szCs w:val="28"/>
+        </w:rPr>
+      </w:pPr>
+    </w:p>
+    <w:p>
+      <w:pPr>
+        <w:spacing w:after="0"/>
+        <w:rPr>
+          <w:rFonts w:ascii="Times New Roman" w:hAnsi="Times New Roman" w:cs="Times New Roman"/>
+          <w:sz w:val="28"/>
+          <w:szCs w:val="28"/>
+        </w:rPr>
+      </w:pPr>
+      <w:r>
+        <w:rPr>
+          <w:rFonts w:ascii="Times New Roman" w:hAnsi="Times New Roman" w:cs="Times New Roman"/>
+          <w:sz w:val="28"/>
+          <w:szCs w:val="28"/>
+        </w:rPr>
+        <w:t>PARTITIONED BY (</w:t>
+      </w:r>
+      <w:proofErr w:type="spellStart"/>
+      <w:r>
+        <w:rPr>
+          <w:rFonts w:ascii="Times New Roman" w:hAnsi="Times New Roman" w:cs="Times New Roman"/>
+          <w:sz w:val="28"/>
+          <w:szCs w:val="28"/>
+        </w:rPr>
+        <w:t>dt_foto</w:t>
+      </w:r>
+      <w:proofErr w:type="spellEnd"/>
+      <w:r>
+        <w:rPr>
+          <w:rFonts w:ascii="Times New Roman" w:hAnsi="Times New Roman" w:cs="Times New Roman"/>
+          <w:sz w:val="28"/>
+          <w:szCs w:val="28"/>
+        </w:rPr>
+        <w:t xml:space="preserve"> STRING)</w:t>
+      </w:r>
+    </w:p>
+    <w:p>
+      <w:pPr>
+        <w:spacing w:after="0"/>
+        <w:rPr>
+          <w:rFonts w:ascii="Times New Roman" w:hAnsi="Times New Roman" w:cs="Times New Roman"/>
+          <w:sz w:val="28"/>
+          <w:szCs w:val="28"/>
+        </w:rPr>
+      </w:pPr>
+      <w:r>
+        <w:rPr>
+          <w:rFonts w:ascii="Times New Roman" w:hAnsi="Times New Roman" w:cs="Times New Roman"/>
+          <w:sz w:val="28"/>
+          <w:szCs w:val="28"/>
+        </w:rPr>
+        <w:t>ROW FORMAT SERDE '</w:t>
+      </w:r>
+      <w:proofErr w:type="spellStart"/>
+      <w:r>
+        <w:rPr>
+          <w:rFonts w:ascii="Times New Roman" w:hAnsi="Times New Roman" w:cs="Times New Roman"/>
+          <w:sz w:val="28"/>
+          <w:szCs w:val="28"/>
+        </w:rPr>
+        <w:t>org.apache.hadoop.hive.ql.io.orc.OrcSerde</w:t>
+      </w:r>
+      <w:proofErr w:type="spellEnd"/>
+      <w:r>
+        <w:rPr>
+          <w:rFonts w:ascii="Times New Roman" w:hAnsi="Times New Roman" w:cs="Times New Roman"/>
+          <w:sz w:val="28"/>
+          <w:szCs w:val="28"/>
+        </w:rPr>
+        <w:t>'</w:t>
+      </w:r>
+    </w:p>
+    <w:p>
+      <w:pPr>
+        <w:spacing w:after="0"/>
+        <w:rPr>
+          <w:rFonts w:ascii="Times New Roman" w:hAnsi="Times New Roman" w:cs="Times New Roman"/>
+          <w:sz w:val="28"/>
+          <w:szCs w:val="28"/>
+        </w:rPr>
+      </w:pPr>
+      <w:r>
+        <w:rPr>
+          <w:rFonts w:ascii="Times New Roman" w:hAnsi="Times New Roman" w:cs="Times New Roman"/>
+          <w:sz w:val="28"/>
+          <w:szCs w:val="28"/>
+        </w:rPr>
+        <w:t>STORED AS INPUTFORMAT '</w:t>
+      </w:r>
+      <w:proofErr w:type="spellStart"/>
+      <w:r>
+        <w:rPr>
+          <w:rFonts w:ascii="Times New Roman" w:hAnsi="Times New Roman" w:cs="Times New Roman"/>
+          <w:sz w:val="28"/>
+          <w:szCs w:val="28"/>
+        </w:rPr>
+        <w:t>org.apache.hadoop.hive.ql.io.orc.OrcInputFormat</w:t>
+      </w:r>
+      <w:proofErr w:type="spellEnd"/>
+      <w:r>
+        <w:rPr>
+          <w:rFonts w:ascii="Times New Roman" w:hAnsi="Times New Roman" w:cs="Times New Roman"/>
+          <w:sz w:val="28"/>
+          <w:szCs w:val="28"/>
+        </w:rPr>
+        <w:t>'</w:t>
+      </w:r>
+    </w:p>
+    <w:p>
+      <w:pPr>
+        <w:spacing w:after="0"/>
+        <w:rPr>
+          <w:rFonts w:ascii="Times New Roman" w:hAnsi="Times New Roman" w:cs="Times New Roman"/>
+          <w:sz w:val="28"/>
+          <w:szCs w:val="28"/>
+        </w:rPr>
+      </w:pPr>
+      <w:r>
+        <w:rPr>
+          <w:rFonts w:ascii="Times New Roman" w:hAnsi="Times New Roman" w:cs="Times New Roman"/>
+          <w:sz w:val="28"/>
+          <w:szCs w:val="28"/>
+        </w:rPr>
+        <w:t>OUTPUTFORMAT '</w:t>
+      </w:r>
+      <w:proofErr w:type="spellStart"/>
+      <w:r>
+        <w:rPr>
+          <w:rFonts w:ascii="Times New Roman" w:hAnsi="Times New Roman" w:cs="Times New Roman"/>
+          <w:sz w:val="28"/>
+          <w:szCs w:val="28"/>
+        </w:rPr>
+        <w:t>org.apache.hadoop.hive.ql.io.orc.OrcOutputFormat</w:t>
+      </w:r>
+      <w:proofErr w:type="spellEnd"/>
+      <w:r>
+        <w:rPr>
+          <w:rFonts w:ascii="Times New Roman" w:hAnsi="Times New Roman" w:cs="Times New Roman"/>
+          <w:sz w:val="28"/>
+          <w:szCs w:val="28"/>
+        </w:rPr>
+        <w:t>'</w:t>
+      </w:r>
+    </w:p>
+    <w:p>
+      <w:pPr>
+        <w:spacing w:after="0"/>
+        <w:rPr>
+          <w:rFonts w:ascii="Times New Roman" w:hAnsi="Times New Roman" w:cs="Times New Roman"/>
+          <w:sz w:val="28"/>
+          <w:szCs w:val="28"/>
+        </w:rPr>
+      </w:pPr>
+      <w:r>
+        <w:rPr>
+          <w:rFonts w:ascii="Times New Roman" w:hAnsi="Times New Roman" w:cs="Times New Roman"/>
+          <w:sz w:val="28"/>
+          <w:szCs w:val="28"/>
+        </w:rPr>
+        <w:t>TBLPROPERTIES ( '</w:t>
+      </w:r>
+      <w:proofErr w:type="spellStart"/>
+      <w:r>
+        <w:rPr>
+          <w:rFonts w:ascii="Times New Roman" w:hAnsi="Times New Roman" w:cs="Times New Roman"/>
+          <w:sz w:val="28"/>
+          <w:szCs w:val="28"/>
+        </w:rPr>
+        <w:t>orc.compress</w:t>
+      </w:r>
+      <w:proofErr w:type="spellEnd"/>
+      <w:r>
+        <w:rPr>
+          <w:rFonts w:ascii="Times New Roman" w:hAnsi="Times New Roman" w:cs="Times New Roman"/>
+          <w:sz w:val="28"/>
+          <w:szCs w:val="28"/>
+        </w:rPr>
+        <w:t>'='SNAPPY');</w:t>
+      </w:r>
+    </w:p>
+    <w:p>
+      <w:pPr>
+        <w:spacing w:after="0"/>
+        <w:rPr>
+          <w:rFonts w:ascii="Times New Roman" w:hAnsi="Times New Roman" w:cs="Times New Roman"/>
+          <w:sz w:val="28"/>
+          <w:szCs w:val="28"/>
+        </w:rPr>
+      </w:pPr>
+    </w:p>
+    <w:p>
+      <w:pPr>
+        <w:spacing w:after="0"/>
+        <w:rPr>
+          <w:rFonts w:ascii="Times New Roman" w:hAnsi="Times New Roman" w:cs="Times New Roman"/>
+          <w:sz w:val="28"/>
+          <w:szCs w:val="28"/>
+        </w:rPr>
+      </w:pPr>
+      <w:r>
+        <w:rPr>
+          <w:rFonts w:ascii="Times New Roman" w:hAnsi="Times New Roman" w:cs="Times New Roman"/>
+          <w:sz w:val="28"/>
+          <w:szCs w:val="28"/>
+        </w:rPr>
+        <w:t xml:space="preserve">SET </w:t>
+      </w:r>
+      <w:proofErr w:type="spellStart"/>
+      <w:r>
+        <w:rPr>
+          <w:rFonts w:ascii="Times New Roman" w:hAnsi="Times New Roman" w:cs="Times New Roman"/>
+          <w:sz w:val="28"/>
+          <w:szCs w:val="28"/>
+        </w:rPr>
+        <w:t>hive.exec.dynamic.partition</w:t>
+      </w:r>
+      <w:proofErr w:type="spellEnd"/>
+      <w:r>
+        <w:rPr>
+          <w:rFonts w:ascii="Times New Roman" w:hAnsi="Times New Roman" w:cs="Times New Roman"/>
+          <w:sz w:val="28"/>
+          <w:szCs w:val="28"/>
+        </w:rPr>
+        <w:t>=</w:t>
+      </w:r>
+      <w:proofErr w:type="spellStart"/>
+      <w:r>
+        <w:rPr>
+          <w:rFonts w:ascii="Times New Roman" w:hAnsi="Times New Roman" w:cs="Times New Roman"/>
+          <w:sz w:val="28"/>
+          <w:szCs w:val="28"/>
+        </w:rPr>
+        <w:t>true</w:t>
+      </w:r>
+      <w:proofErr w:type="spellEnd"/>
+      <w:r>
+        <w:rPr>
+          <w:rFonts w:ascii="Times New Roman" w:hAnsi="Times New Roman" w:cs="Times New Roman"/>
+          <w:sz w:val="28"/>
+          <w:szCs w:val="28"/>
+        </w:rPr>
+        <w:t>;</w:t>
+      </w:r>
+    </w:p>
+    <w:p>
+      <w:pPr>
+        <w:spacing w:after="0"/>
+        <w:rPr>
+          <w:rFonts w:ascii="Times New Roman" w:hAnsi="Times New Roman" w:cs="Times New Roman"/>
+          <w:sz w:val="28"/>
+          <w:szCs w:val="28"/>
+        </w:rPr>
+      </w:pPr>
+      <w:r>
+        <w:rPr>
+          <w:rFonts w:ascii="Times New Roman" w:hAnsi="Times New Roman" w:cs="Times New Roman"/>
+          <w:sz w:val="28"/>
+          <w:szCs w:val="28"/>
+        </w:rPr>
+        <w:t xml:space="preserve">SET </w:t>
+      </w:r>
+      <w:proofErr w:type="spellStart"/>
+      <w:r>
+        <w:rPr>
+          <w:rFonts w:ascii="Times New Roman" w:hAnsi="Times New Roman" w:cs="Times New Roman"/>
+          <w:sz w:val="28"/>
+          <w:szCs w:val="28"/>
+        </w:rPr>
+        <w:t>hive.exec.dynamic.partition.mode</w:t>
+      </w:r>
+      <w:proofErr w:type="spellEnd"/>
+      <w:r>
+        <w:rPr>
+          <w:rFonts w:ascii="Times New Roman" w:hAnsi="Times New Roman" w:cs="Times New Roman"/>
+          <w:sz w:val="28"/>
+          <w:szCs w:val="28"/>
+        </w:rPr>
+        <w:t>=</w:t>
+      </w:r>
+      <w:proofErr w:type="spellStart"/>
+      <w:r>
+        <w:rPr>
+          <w:rFonts w:ascii="Times New Roman" w:hAnsi="Times New Roman" w:cs="Times New Roman"/>
+          <w:sz w:val="28"/>
+          <w:szCs w:val="28"/>
+        </w:rPr>
+        <w:t>nonstrict</w:t>
+      </w:r>
+      <w:proofErr w:type="spellEnd"/>
+      <w:r>
+        <w:rPr>
+          <w:rFonts w:ascii="Times New Roman" w:hAnsi="Times New Roman" w:cs="Times New Roman"/>
+          <w:sz w:val="28"/>
+          <w:szCs w:val="28"/>
+        </w:rPr>
+        <w:t>;</w:t>
+      </w:r>
+    </w:p>
+    <w:p>
+      <w:pPr>
+        <w:rPr>
+          <w:rFonts w:ascii="Times New Roman" w:hAnsi="Times New Roman" w:cs="Times New Roman"/>
+          <w:sz w:val="28"/>
+          <w:szCs w:val="28"/>
+        </w:rPr>
+      </w:pPr>
+    </w:p>
+    <w:p>
+      <w:pPr>
+        <w:rPr>
+          <w:rFonts w:ascii="Times New Roman" w:hAnsi="Times New Roman" w:cs="Times New Roman"/>
+          <w:sz w:val="28"/>
+          <w:szCs w:val="28"/>
+        </w:rPr>
+      </w:pPr>
+      <w:r>
+        <w:rPr>
+          <w:rFonts w:ascii="Times New Roman" w:hAnsi="Times New Roman" w:cs="Times New Roman"/>
+          <w:sz w:val="28"/>
+          <w:szCs w:val="28"/>
+        </w:rPr>
+        <w:t>8 - Questão número 8 pare de inserir.</w:t>
+      </w:r>
+    </w:p>
+    <w:p>
+      <w:pPr>
+        <w:rPr>
+          <w:rFonts w:ascii="Times New Roman" w:hAnsi="Times New Roman" w:cs="Times New Roman"/>
+          <w:sz w:val="28"/>
+          <w:szCs w:val="28"/>
+        </w:rPr>
+      </w:pPr>
+    </w:p>
+    <w:p>
+      <w:pPr>
+        <w:spacing w:after="0"/>
+        <w:rPr>
+          <w:rFonts w:ascii="Times New Roman" w:hAnsi="Times New Roman" w:cs="Times New Roman"/>
+          <w:sz w:val="28"/>
+          <w:szCs w:val="28"/>
+        </w:rPr>
+      </w:pPr>
+      <w:r>
+        <w:rPr>
+          <w:rFonts w:ascii="Times New Roman" w:hAnsi="Times New Roman" w:cs="Times New Roman"/>
+          <w:sz w:val="28"/>
+          <w:szCs w:val="28"/>
+        </w:rPr>
+        <w:t xml:space="preserve">INSERT OVERWRITE TABLE </w:t>
+      </w:r>
+      <w:proofErr w:type="spellStart"/>
+      <w:r>
+        <w:rPr>
+          <w:rFonts w:ascii="Times New Roman" w:hAnsi="Times New Roman" w:cs="Times New Roman"/>
+          <w:sz w:val="28"/>
+          <w:szCs w:val="28"/>
+        </w:rPr>
+        <w:t>treinamento.cursos</w:t>
+      </w:r>
+      <w:proofErr w:type="spellEnd"/>
+    </w:p>
+    <w:p>
+      <w:pPr>
+        <w:spacing w:after="0"/>
+        <w:rPr>
+          <w:rFonts w:ascii="Times New Roman" w:hAnsi="Times New Roman" w:cs="Times New Roman"/>
+          <w:sz w:val="28"/>
+          <w:szCs w:val="28"/>
+        </w:rPr>
+      </w:pPr>
+      <w:r>
+        <w:rPr>
+          <w:rFonts w:ascii="Times New Roman" w:hAnsi="Times New Roman" w:cs="Times New Roman"/>
+          <w:sz w:val="28"/>
+          <w:szCs w:val="28"/>
+        </w:rPr>
+        <w:t>PARTITION(</w:t>
+      </w:r>
+      <w:proofErr w:type="spellStart"/>
+      <w:r>
+        <w:rPr>
+          <w:rFonts w:ascii="Times New Roman" w:hAnsi="Times New Roman" w:cs="Times New Roman"/>
+          <w:sz w:val="28"/>
+          <w:szCs w:val="28"/>
+        </w:rPr>
+        <w:t>dt_foto</w:t>
+      </w:r>
+      <w:proofErr w:type="spellEnd"/>
+      <w:r>
+        <w:rPr>
+          <w:rFonts w:ascii="Times New Roman" w:hAnsi="Times New Roman" w:cs="Times New Roman"/>
+          <w:sz w:val="28"/>
+          <w:szCs w:val="28"/>
+        </w:rPr>
+        <w:t xml:space="preserve">) </w:t>
+      </w:r>
+      <w:proofErr w:type="spellStart"/>
+      <w:r>
+        <w:rPr>
+          <w:rFonts w:ascii="Times New Roman" w:hAnsi="Times New Roman" w:cs="Times New Roman"/>
+          <w:sz w:val="28"/>
+          <w:szCs w:val="28"/>
+        </w:rPr>
+        <w:t>select</w:t>
+      </w:r>
+      <w:proofErr w:type="spellEnd"/>
+    </w:p>
+    <w:p>
+      <w:pPr>
+        <w:spacing w:after="0"/>
+        <w:rPr>
+          <w:rFonts w:ascii="Times New Roman" w:hAnsi="Times New Roman" w:cs="Times New Roman"/>
+          <w:sz w:val="28"/>
+          <w:szCs w:val="28"/>
+        </w:rPr>
+      </w:pPr>
+      <w:r>
+        <w:rPr>
+          <w:rFonts w:ascii="Times New Roman" w:hAnsi="Times New Roman" w:cs="Times New Roman"/>
+          <w:sz w:val="28"/>
+          <w:szCs w:val="28"/>
+        </w:rPr>
+        <w:t>`</w:t>
+      </w:r>
+      <w:proofErr w:type="spellStart"/>
+      <w:r>
+        <w:rPr>
+          <w:rFonts w:ascii="Times New Roman" w:hAnsi="Times New Roman" w:cs="Times New Roman"/>
+          <w:sz w:val="28"/>
+          <w:szCs w:val="28"/>
+        </w:rPr>
+        <w:t>id</w:t>
+      </w:r>
+      <w:r>
+        <w:rPr>
+          <w:rFonts w:ascii="Times New Roman" w:hAnsi="Times New Roman" w:cs="Times New Roman"/>
+          <w:sz w:val="28"/>
+          <w:szCs w:val="28"/>
+        </w:rPr>
+        <w:softHyphen/>
+        <w:t>_curso</w:t>
+      </w:r>
+      <w:proofErr w:type="spellEnd"/>
+      <w:r>
+        <w:rPr>
+          <w:rFonts w:ascii="Times New Roman" w:hAnsi="Times New Roman" w:cs="Times New Roman"/>
+          <w:sz w:val="28"/>
+          <w:szCs w:val="28"/>
+        </w:rPr>
+        <w:t>`,</w:t>
+      </w:r>
+    </w:p>
+    <w:p>
+      <w:pPr>
+        <w:spacing w:after="0"/>
+        <w:rPr>
+          <w:rFonts w:ascii="Times New Roman" w:hAnsi="Times New Roman" w:cs="Times New Roman"/>
+          <w:sz w:val="28"/>
+          <w:szCs w:val="28"/>
+        </w:rPr>
+      </w:pPr>
+      <w:r>
+        <w:rPr>
+          <w:rFonts w:ascii="Times New Roman" w:hAnsi="Times New Roman" w:cs="Times New Roman"/>
+          <w:sz w:val="28"/>
+          <w:szCs w:val="28"/>
+        </w:rPr>
+        <w:t>`</w:t>
+      </w:r>
+      <w:proofErr w:type="spellStart"/>
+      <w:r>
+        <w:rPr>
+          <w:rFonts w:ascii="Times New Roman" w:hAnsi="Times New Roman" w:cs="Times New Roman"/>
+          <w:sz w:val="28"/>
+          <w:szCs w:val="28"/>
+        </w:rPr>
+        <w:t>id_unidade</w:t>
+      </w:r>
+      <w:proofErr w:type="spellEnd"/>
+      <w:r>
+        <w:rPr>
+          <w:rFonts w:ascii="Times New Roman" w:hAnsi="Times New Roman" w:cs="Times New Roman"/>
+          <w:sz w:val="28"/>
+          <w:szCs w:val="28"/>
+        </w:rPr>
+        <w:t>`,</w:t>
+      </w:r>
+    </w:p>
+    <w:p>
+      <w:pPr>
+        <w:spacing w:after="0"/>
+        <w:rPr>
+          <w:rFonts w:ascii="Times New Roman" w:hAnsi="Times New Roman" w:cs="Times New Roman"/>
+          <w:sz w:val="28"/>
+          <w:szCs w:val="28"/>
+        </w:rPr>
+      </w:pPr>
+      <w:r>
+        <w:rPr>
+          <w:rFonts w:ascii="Times New Roman" w:hAnsi="Times New Roman" w:cs="Times New Roman"/>
+          <w:sz w:val="28"/>
+          <w:szCs w:val="28"/>
+        </w:rPr>
+        <w:t>`</w:t>
+      </w:r>
+      <w:proofErr w:type="spellStart"/>
+      <w:r>
+        <w:rPr>
+          <w:rFonts w:ascii="Times New Roman" w:hAnsi="Times New Roman" w:cs="Times New Roman"/>
+          <w:sz w:val="28"/>
+          <w:szCs w:val="28"/>
+        </w:rPr>
+        <w:t>codigo</w:t>
+      </w:r>
+      <w:proofErr w:type="spellEnd"/>
+      <w:r>
+        <w:rPr>
+          <w:rFonts w:ascii="Times New Roman" w:hAnsi="Times New Roman" w:cs="Times New Roman"/>
+          <w:sz w:val="28"/>
+          <w:szCs w:val="28"/>
+        </w:rPr>
+        <w:t>`,</w:t>
+      </w:r>
+    </w:p>
+    <w:p>
+      <w:pPr>
+        <w:spacing w:after="0"/>
+        <w:rPr>
+          <w:rFonts w:ascii="Times New Roman" w:hAnsi="Times New Roman" w:cs="Times New Roman"/>
+          <w:sz w:val="28"/>
+          <w:szCs w:val="28"/>
+        </w:rPr>
+      </w:pPr>
+      <w:r>
+        <w:rPr>
+          <w:rFonts w:ascii="Times New Roman" w:hAnsi="Times New Roman" w:cs="Times New Roman"/>
+          <w:sz w:val="28"/>
+          <w:szCs w:val="28"/>
+        </w:rPr>
+        <w:t>`nome`,</w:t>
+      </w:r>
+    </w:p>
+    <w:p>
+      <w:pPr>
+        <w:spacing w:after="0"/>
+        <w:rPr>
+          <w:rFonts w:ascii="Times New Roman" w:hAnsi="Times New Roman" w:cs="Times New Roman"/>
+          <w:sz w:val="28"/>
+          <w:szCs w:val="28"/>
+        </w:rPr>
+      </w:pPr>
+      <w:r>
+        <w:rPr>
+          <w:rFonts w:ascii="Times New Roman" w:hAnsi="Times New Roman" w:cs="Times New Roman"/>
+          <w:sz w:val="28"/>
+          <w:szCs w:val="28"/>
+        </w:rPr>
+        <w:t>`</w:t>
+      </w:r>
+      <w:proofErr w:type="spellStart"/>
+      <w:r>
+        <w:rPr>
+          <w:rFonts w:ascii="Times New Roman" w:hAnsi="Times New Roman" w:cs="Times New Roman"/>
+          <w:sz w:val="28"/>
+          <w:szCs w:val="28"/>
+        </w:rPr>
+        <w:t>nivel</w:t>
+      </w:r>
+      <w:proofErr w:type="spellEnd"/>
+      <w:r>
+        <w:rPr>
+          <w:rFonts w:ascii="Times New Roman" w:hAnsi="Times New Roman" w:cs="Times New Roman"/>
+          <w:sz w:val="28"/>
+          <w:szCs w:val="28"/>
+        </w:rPr>
+        <w:t>`,</w:t>
+      </w:r>
+    </w:p>
+    <w:p>
+      <w:pPr>
+        <w:spacing w:after="0"/>
+        <w:rPr>
+          <w:rFonts w:ascii="Times New Roman" w:hAnsi="Times New Roman" w:cs="Times New Roman"/>
+          <w:sz w:val="28"/>
+          <w:szCs w:val="28"/>
+        </w:rPr>
+      </w:pPr>
+      <w:r>
+        <w:rPr>
+          <w:rFonts w:ascii="Times New Roman" w:hAnsi="Times New Roman" w:cs="Times New Roman"/>
+          <w:sz w:val="28"/>
+          <w:szCs w:val="28"/>
+        </w:rPr>
+        <w:t>`</w:t>
+      </w:r>
+      <w:proofErr w:type="spellStart"/>
+      <w:r>
+        <w:rPr>
+          <w:rFonts w:ascii="Times New Roman" w:hAnsi="Times New Roman" w:cs="Times New Roman"/>
+          <w:sz w:val="28"/>
+          <w:szCs w:val="28"/>
+        </w:rPr>
+        <w:t>id_modalidade_educacao</w:t>
+      </w:r>
+      <w:proofErr w:type="spellEnd"/>
+      <w:r>
+        <w:rPr>
+          <w:rFonts w:ascii="Times New Roman" w:hAnsi="Times New Roman" w:cs="Times New Roman"/>
+          <w:sz w:val="28"/>
+          <w:szCs w:val="28"/>
+        </w:rPr>
+        <w:t>`,</w:t>
+      </w:r>
+    </w:p>
+    <w:p>
+      <w:pPr>
+        <w:spacing w:after="0"/>
+        <w:rPr>
+          <w:rFonts w:ascii="Times New Roman" w:hAnsi="Times New Roman" w:cs="Times New Roman"/>
+          <w:sz w:val="28"/>
+          <w:szCs w:val="28"/>
+        </w:rPr>
+      </w:pPr>
+      <w:r>
+        <w:rPr>
+          <w:rFonts w:ascii="Times New Roman" w:hAnsi="Times New Roman" w:cs="Times New Roman"/>
+          <w:sz w:val="28"/>
+          <w:szCs w:val="28"/>
+        </w:rPr>
+        <w:t>`</w:t>
+      </w:r>
+      <w:proofErr w:type="spellStart"/>
+      <w:r>
+        <w:rPr>
+          <w:rFonts w:ascii="Times New Roman" w:hAnsi="Times New Roman" w:cs="Times New Roman"/>
+          <w:sz w:val="28"/>
+          <w:szCs w:val="28"/>
+        </w:rPr>
+        <w:t>id_municipio</w:t>
+      </w:r>
+      <w:proofErr w:type="spellEnd"/>
+      <w:r>
+        <w:rPr>
+          <w:rFonts w:ascii="Times New Roman" w:hAnsi="Times New Roman" w:cs="Times New Roman"/>
+          <w:sz w:val="28"/>
+          <w:szCs w:val="28"/>
+        </w:rPr>
+        <w:t>`,</w:t>
+      </w:r>
+    </w:p>
+    <w:p>
+      <w:pPr>
+        <w:spacing w:after="0"/>
+        <w:rPr>
+          <w:rFonts w:ascii="Times New Roman" w:hAnsi="Times New Roman" w:cs="Times New Roman"/>
+          <w:sz w:val="28"/>
+          <w:szCs w:val="28"/>
+        </w:rPr>
+      </w:pPr>
+      <w:r>
+        <w:rPr>
+          <w:rFonts w:ascii="Times New Roman" w:hAnsi="Times New Roman" w:cs="Times New Roman"/>
+          <w:sz w:val="28"/>
+          <w:szCs w:val="28"/>
+        </w:rPr>
+        <w:t>`</w:t>
+      </w:r>
+      <w:proofErr w:type="spellStart"/>
+      <w:r>
+        <w:rPr>
+          <w:rFonts w:ascii="Times New Roman" w:hAnsi="Times New Roman" w:cs="Times New Roman"/>
+          <w:sz w:val="28"/>
+          <w:szCs w:val="28"/>
+        </w:rPr>
+        <w:t>id_tipo_oferta_curso</w:t>
+      </w:r>
+      <w:proofErr w:type="spellEnd"/>
+      <w:r>
+        <w:rPr>
+          <w:rFonts w:ascii="Times New Roman" w:hAnsi="Times New Roman" w:cs="Times New Roman"/>
+          <w:sz w:val="28"/>
+          <w:szCs w:val="28"/>
+        </w:rPr>
+        <w:t>`,</w:t>
+      </w:r>
+    </w:p>
+    <w:p>
+      <w:pPr>
+        <w:spacing w:after="0"/>
+        <w:rPr>
+          <w:rFonts w:ascii="Times New Roman" w:hAnsi="Times New Roman" w:cs="Times New Roman"/>
+          <w:sz w:val="28"/>
+          <w:szCs w:val="28"/>
+        </w:rPr>
+      </w:pPr>
+      <w:r>
+        <w:rPr>
+          <w:rFonts w:ascii="Times New Roman" w:hAnsi="Times New Roman" w:cs="Times New Roman"/>
+          <w:sz w:val="28"/>
+          <w:szCs w:val="28"/>
+        </w:rPr>
+        <w:t>`</w:t>
+      </w:r>
+      <w:proofErr w:type="spellStart"/>
+      <w:r>
+        <w:rPr>
+          <w:rFonts w:ascii="Times New Roman" w:hAnsi="Times New Roman" w:cs="Times New Roman"/>
+          <w:sz w:val="28"/>
+          <w:szCs w:val="28"/>
+        </w:rPr>
+        <w:t>id_area_curso</w:t>
+      </w:r>
+      <w:proofErr w:type="spellEnd"/>
+      <w:r>
+        <w:rPr>
+          <w:rFonts w:ascii="Times New Roman" w:hAnsi="Times New Roman" w:cs="Times New Roman"/>
+          <w:sz w:val="28"/>
+          <w:szCs w:val="28"/>
+        </w:rPr>
+        <w:t>`,</w:t>
+      </w:r>
+    </w:p>
+    <w:p>
+      <w:pPr>
+        <w:spacing w:after="0"/>
+        <w:rPr>
+          <w:rFonts w:ascii="Times New Roman" w:hAnsi="Times New Roman" w:cs="Times New Roman"/>
+          <w:sz w:val="28"/>
+          <w:szCs w:val="28"/>
+        </w:rPr>
+      </w:pPr>
+      <w:r>
+        <w:rPr>
+          <w:rFonts w:ascii="Times New Roman" w:hAnsi="Times New Roman" w:cs="Times New Roman"/>
+          <w:sz w:val="28"/>
+          <w:szCs w:val="28"/>
+        </w:rPr>
+        <w:t>`</w:t>
+      </w:r>
+      <w:proofErr w:type="spellStart"/>
+      <w:r>
+        <w:rPr>
+          <w:rFonts w:ascii="Times New Roman" w:hAnsi="Times New Roman" w:cs="Times New Roman"/>
+          <w:sz w:val="28"/>
+          <w:szCs w:val="28"/>
+        </w:rPr>
+        <w:t>id_grau_academico</w:t>
+      </w:r>
+      <w:proofErr w:type="spellEnd"/>
+      <w:r>
+        <w:rPr>
+          <w:rFonts w:ascii="Times New Roman" w:hAnsi="Times New Roman" w:cs="Times New Roman"/>
+          <w:sz w:val="28"/>
+          <w:szCs w:val="28"/>
+        </w:rPr>
+        <w:t>`,</w:t>
+      </w:r>
+    </w:p>
+    <w:p>
+      <w:pPr>
+        <w:spacing w:after="0"/>
+        <w:rPr>
+          <w:rFonts w:ascii="Times New Roman" w:hAnsi="Times New Roman" w:cs="Times New Roman"/>
+          <w:sz w:val="28"/>
+          <w:szCs w:val="28"/>
+        </w:rPr>
+      </w:pPr>
+      <w:r>
+        <w:rPr>
+          <w:rFonts w:ascii="Times New Roman" w:hAnsi="Times New Roman" w:cs="Times New Roman"/>
+          <w:sz w:val="28"/>
+          <w:szCs w:val="28"/>
+        </w:rPr>
+        <w:t>`</w:t>
+      </w:r>
+      <w:proofErr w:type="spellStart"/>
+      <w:r>
+        <w:rPr>
+          <w:rFonts w:ascii="Times New Roman" w:hAnsi="Times New Roman" w:cs="Times New Roman"/>
+          <w:sz w:val="28"/>
+          <w:szCs w:val="28"/>
+        </w:rPr>
+        <w:t>id_eixo_conhecimento</w:t>
+      </w:r>
+      <w:proofErr w:type="spellEnd"/>
+      <w:r>
+        <w:rPr>
+          <w:rFonts w:ascii="Times New Roman" w:hAnsi="Times New Roman" w:cs="Times New Roman"/>
+          <w:sz w:val="28"/>
+          <w:szCs w:val="28"/>
+        </w:rPr>
+        <w:t>`,</w:t>
+      </w:r>
+    </w:p>
+    <w:p>
+      <w:pPr>
+        <w:spacing w:after="0"/>
+        <w:rPr>
+          <w:rFonts w:ascii="Times New Roman" w:hAnsi="Times New Roman" w:cs="Times New Roman"/>
+          <w:sz w:val="28"/>
+          <w:szCs w:val="28"/>
+        </w:rPr>
+      </w:pPr>
+      <w:r>
+        <w:rPr>
+          <w:rFonts w:ascii="Times New Roman" w:hAnsi="Times New Roman" w:cs="Times New Roman"/>
+          <w:sz w:val="28"/>
+          <w:szCs w:val="28"/>
+        </w:rPr>
+        <w:lastRenderedPageBreak/>
+        <w:t>`ativo`,</w:t>
+      </w:r>
+    </w:p>
+    <w:p>
+      <w:pPr>
+        <w:spacing w:after="0"/>
+        <w:rPr>
+          <w:rFonts w:ascii="Times New Roman" w:hAnsi="Times New Roman" w:cs="Times New Roman"/>
+          <w:sz w:val="28"/>
+          <w:szCs w:val="28"/>
+        </w:rPr>
+      </w:pPr>
+      <w:r>
+        <w:rPr>
+          <w:rFonts w:ascii="Times New Roman" w:hAnsi="Times New Roman" w:cs="Times New Roman"/>
+          <w:sz w:val="28"/>
+          <w:szCs w:val="28"/>
+        </w:rPr>
+        <w:t xml:space="preserve">'29052022' as </w:t>
+      </w:r>
+      <w:proofErr w:type="spellStart"/>
+      <w:r>
+        <w:rPr>
+          <w:rFonts w:ascii="Times New Roman" w:hAnsi="Times New Roman" w:cs="Times New Roman"/>
+          <w:sz w:val="28"/>
+          <w:szCs w:val="28"/>
+        </w:rPr>
+        <w:t>dt_foto</w:t>
+      </w:r>
+      <w:proofErr w:type="spellEnd"/>
+    </w:p>
+    <w:p>
+      <w:pPr>
+        <w:spacing w:after="0"/>
+        <w:rPr>
+          <w:rFonts w:ascii="Times New Roman" w:hAnsi="Times New Roman" w:cs="Times New Roman"/>
+          <w:sz w:val="28"/>
+          <w:szCs w:val="28"/>
+        </w:rPr>
+      </w:pPr>
+      <w:proofErr w:type="spellStart"/>
+      <w:r>
+        <w:rPr>
+          <w:rFonts w:ascii="Times New Roman" w:hAnsi="Times New Roman" w:cs="Times New Roman"/>
+          <w:sz w:val="28"/>
+          <w:szCs w:val="28"/>
+        </w:rPr>
+        <w:t>from</w:t>
+      </w:r>
+      <w:proofErr w:type="spellEnd"/>
+      <w:r>
+        <w:rPr>
+          <w:rFonts w:ascii="Times New Roman" w:hAnsi="Times New Roman" w:cs="Times New Roman"/>
+          <w:sz w:val="28"/>
+          <w:szCs w:val="28"/>
+        </w:rPr>
         <w:t xml:space="preserve"> </w:t>
       </w:r>
-      <w:proofErr w:type="gramStart"/>
-      <w:r>
-        <w:rPr>
-          <w:rFonts w:ascii="Times New Roman" w:hAnsi="Times New Roman" w:cs="Times New Roman"/>
-          <w:sz w:val="28"/>
-          <w:szCs w:val="28"/>
-        </w:rPr>
-        <w:t>cursos(</w:t>
-      </w:r>
-      <w:proofErr w:type="gramEnd"/>
-    </w:p>
-    <w:p>
-      <w:pPr>
-        <w:spacing w:after="0"/>
-        <w:rPr>
-          <w:rFonts w:ascii="Times New Roman" w:hAnsi="Times New Roman" w:cs="Times New Roman"/>
-          <w:sz w:val="28"/>
-          <w:szCs w:val="28"/>
-        </w:rPr>
-      </w:pPr>
-      <w:r>
-        <w:rPr>
-          <w:rFonts w:ascii="Times New Roman" w:hAnsi="Times New Roman" w:cs="Times New Roman"/>
-          <w:sz w:val="28"/>
-          <w:szCs w:val="28"/>
-        </w:rPr>
-        <w:t>`</w:t>
-      </w:r>
-      <w:proofErr w:type="spellStart"/>
-      <w:r>
-        <w:rPr>
-          <w:rFonts w:ascii="Times New Roman" w:hAnsi="Times New Roman" w:cs="Times New Roman"/>
-          <w:sz w:val="28"/>
-          <w:szCs w:val="28"/>
-        </w:rPr>
-        <w:t>id_curso</w:t>
-      </w:r>
-      <w:proofErr w:type="spellEnd"/>
-      <w:r>
-        <w:rPr>
-          <w:rFonts w:ascii="Times New Roman" w:hAnsi="Times New Roman" w:cs="Times New Roman"/>
-          <w:sz w:val="28"/>
-          <w:szCs w:val="28"/>
-        </w:rPr>
-        <w:t xml:space="preserve">` </w:t>
-      </w:r>
-      <w:proofErr w:type="spellStart"/>
-      <w:r>
-        <w:rPr>
-          <w:rFonts w:ascii="Times New Roman" w:hAnsi="Times New Roman" w:cs="Times New Roman"/>
-          <w:sz w:val="28"/>
-          <w:szCs w:val="28"/>
-        </w:rPr>
-        <w:t>int</w:t>
-      </w:r>
-      <w:proofErr w:type="spellEnd"/>
-      <w:r>
-        <w:rPr>
-          <w:rFonts w:ascii="Times New Roman" w:hAnsi="Times New Roman" w:cs="Times New Roman"/>
-          <w:sz w:val="28"/>
-          <w:szCs w:val="28"/>
-        </w:rPr>
-        <w:t>,</w:t>
-      </w:r>
-    </w:p>
-    <w:p>
-      <w:pPr>
-        <w:spacing w:after="0"/>
-        <w:rPr>
-          <w:rFonts w:ascii="Times New Roman" w:hAnsi="Times New Roman" w:cs="Times New Roman"/>
-          <w:sz w:val="28"/>
-          <w:szCs w:val="28"/>
-        </w:rPr>
-      </w:pPr>
-      <w:r>
-        <w:rPr>
-          <w:rFonts w:ascii="Times New Roman" w:hAnsi="Times New Roman" w:cs="Times New Roman"/>
-          <w:sz w:val="28"/>
-          <w:szCs w:val="28"/>
-        </w:rPr>
-        <w:t>`</w:t>
-      </w:r>
-      <w:proofErr w:type="spellStart"/>
-      <w:r>
-        <w:rPr>
-          <w:rFonts w:ascii="Times New Roman" w:hAnsi="Times New Roman" w:cs="Times New Roman"/>
-          <w:sz w:val="28"/>
-          <w:szCs w:val="28"/>
-        </w:rPr>
-        <w:t>id_unidade</w:t>
-      </w:r>
-      <w:proofErr w:type="spellEnd"/>
-      <w:r>
-        <w:rPr>
-          <w:rFonts w:ascii="Times New Roman" w:hAnsi="Times New Roman" w:cs="Times New Roman"/>
-          <w:sz w:val="28"/>
-          <w:szCs w:val="28"/>
-        </w:rPr>
-        <w:t xml:space="preserve">` </w:t>
-      </w:r>
-      <w:proofErr w:type="spellStart"/>
-      <w:r>
-        <w:rPr>
-          <w:rFonts w:ascii="Times New Roman" w:hAnsi="Times New Roman" w:cs="Times New Roman"/>
-          <w:sz w:val="28"/>
-          <w:szCs w:val="28"/>
-        </w:rPr>
-        <w:t>int</w:t>
-      </w:r>
-      <w:proofErr w:type="spellEnd"/>
-      <w:r>
-        <w:rPr>
-          <w:rFonts w:ascii="Times New Roman" w:hAnsi="Times New Roman" w:cs="Times New Roman"/>
-          <w:sz w:val="28"/>
-          <w:szCs w:val="28"/>
-        </w:rPr>
-        <w:t>,</w:t>
-      </w:r>
-    </w:p>
-    <w:p>
-      <w:pPr>
-        <w:spacing w:after="0"/>
-        <w:rPr>
-          <w:rFonts w:ascii="Times New Roman" w:hAnsi="Times New Roman" w:cs="Times New Roman"/>
-          <w:sz w:val="28"/>
-          <w:szCs w:val="28"/>
-        </w:rPr>
-      </w:pPr>
-      <w:r>
-        <w:rPr>
-          <w:rFonts w:ascii="Times New Roman" w:hAnsi="Times New Roman" w:cs="Times New Roman"/>
-          <w:sz w:val="28"/>
-          <w:szCs w:val="28"/>
-        </w:rPr>
-        <w:t>`</w:t>
-      </w:r>
-      <w:proofErr w:type="spellStart"/>
-      <w:r>
-        <w:rPr>
-          <w:rFonts w:ascii="Times New Roman" w:hAnsi="Times New Roman" w:cs="Times New Roman"/>
-          <w:sz w:val="28"/>
-          <w:szCs w:val="28"/>
-        </w:rPr>
-        <w:t>codigo</w:t>
-      </w:r>
-      <w:proofErr w:type="spellEnd"/>
-      <w:r>
-        <w:rPr>
-          <w:rFonts w:ascii="Times New Roman" w:hAnsi="Times New Roman" w:cs="Times New Roman"/>
-          <w:sz w:val="28"/>
-          <w:szCs w:val="28"/>
-        </w:rPr>
-        <w:t xml:space="preserve">` </w:t>
-      </w:r>
-      <w:proofErr w:type="spellStart"/>
-      <w:r>
-        <w:rPr>
-          <w:rFonts w:ascii="Times New Roman" w:hAnsi="Times New Roman" w:cs="Times New Roman"/>
-          <w:sz w:val="28"/>
-          <w:szCs w:val="28"/>
-        </w:rPr>
-        <w:t>int</w:t>
-      </w:r>
-      <w:proofErr w:type="spellEnd"/>
-      <w:r>
-        <w:rPr>
-          <w:rFonts w:ascii="Times New Roman" w:hAnsi="Times New Roman" w:cs="Times New Roman"/>
-          <w:sz w:val="28"/>
-          <w:szCs w:val="28"/>
-        </w:rPr>
-        <w:t>,</w:t>
-      </w:r>
-    </w:p>
-    <w:p>
-      <w:pPr>
-        <w:spacing w:after="0"/>
-        <w:rPr>
-          <w:rFonts w:ascii="Times New Roman" w:hAnsi="Times New Roman" w:cs="Times New Roman"/>
-          <w:sz w:val="28"/>
-          <w:szCs w:val="28"/>
-        </w:rPr>
-      </w:pPr>
-      <w:r>
-        <w:rPr>
-          <w:rFonts w:ascii="Times New Roman" w:hAnsi="Times New Roman" w:cs="Times New Roman"/>
-          <w:sz w:val="28"/>
-          <w:szCs w:val="28"/>
-        </w:rPr>
-        <w:t xml:space="preserve">`nome` </w:t>
-      </w:r>
-      <w:proofErr w:type="spellStart"/>
-      <w:r>
-        <w:rPr>
-          <w:rFonts w:ascii="Times New Roman" w:hAnsi="Times New Roman" w:cs="Times New Roman"/>
-          <w:sz w:val="28"/>
-          <w:szCs w:val="28"/>
-        </w:rPr>
-        <w:t>string</w:t>
-      </w:r>
-      <w:proofErr w:type="spellEnd"/>
-      <w:r>
-        <w:rPr>
-          <w:rFonts w:ascii="Times New Roman" w:hAnsi="Times New Roman" w:cs="Times New Roman"/>
-          <w:sz w:val="28"/>
-          <w:szCs w:val="28"/>
-        </w:rPr>
-        <w:t>,</w:t>
-      </w:r>
-    </w:p>
-    <w:p>
-      <w:pPr>
-        <w:spacing w:after="0"/>
-        <w:rPr>
-          <w:rFonts w:ascii="Times New Roman" w:hAnsi="Times New Roman" w:cs="Times New Roman"/>
-          <w:sz w:val="28"/>
-          <w:szCs w:val="28"/>
-        </w:rPr>
-      </w:pPr>
-      <w:r>
-        <w:rPr>
-          <w:rFonts w:ascii="Times New Roman" w:hAnsi="Times New Roman" w:cs="Times New Roman"/>
-          <w:sz w:val="28"/>
-          <w:szCs w:val="28"/>
-        </w:rPr>
-        <w:t>`</w:t>
-      </w:r>
-      <w:proofErr w:type="spellStart"/>
-      <w:r>
-        <w:rPr>
-          <w:rFonts w:ascii="Times New Roman" w:hAnsi="Times New Roman" w:cs="Times New Roman"/>
-          <w:sz w:val="28"/>
-          <w:szCs w:val="28"/>
-        </w:rPr>
-        <w:t>nivel</w:t>
-      </w:r>
-      <w:proofErr w:type="spellEnd"/>
-      <w:r>
-        <w:rPr>
-          <w:rFonts w:ascii="Times New Roman" w:hAnsi="Times New Roman" w:cs="Times New Roman"/>
-          <w:sz w:val="28"/>
-          <w:szCs w:val="28"/>
-        </w:rPr>
-        <w:t xml:space="preserve">` </w:t>
-      </w:r>
-      <w:proofErr w:type="spellStart"/>
-      <w:r>
-        <w:rPr>
-          <w:rFonts w:ascii="Times New Roman" w:hAnsi="Times New Roman" w:cs="Times New Roman"/>
-          <w:sz w:val="28"/>
-          <w:szCs w:val="28"/>
-        </w:rPr>
-        <w:t>string</w:t>
-      </w:r>
-      <w:proofErr w:type="spellEnd"/>
-      <w:r>
-        <w:rPr>
-          <w:rFonts w:ascii="Times New Roman" w:hAnsi="Times New Roman" w:cs="Times New Roman"/>
-          <w:sz w:val="28"/>
-          <w:szCs w:val="28"/>
-        </w:rPr>
-        <w:t>,</w:t>
-      </w:r>
-    </w:p>
-    <w:p>
-      <w:pPr>
-        <w:spacing w:after="0"/>
-        <w:rPr>
-          <w:rFonts w:ascii="Times New Roman" w:hAnsi="Times New Roman" w:cs="Times New Roman"/>
-          <w:sz w:val="28"/>
-          <w:szCs w:val="28"/>
-        </w:rPr>
-      </w:pPr>
-      <w:r>
-        <w:rPr>
-          <w:rFonts w:ascii="Times New Roman" w:hAnsi="Times New Roman" w:cs="Times New Roman"/>
-          <w:sz w:val="28"/>
-          <w:szCs w:val="28"/>
-        </w:rPr>
-        <w:t>`</w:t>
-      </w:r>
-      <w:proofErr w:type="spellStart"/>
-      <w:r>
-        <w:rPr>
-          <w:rFonts w:ascii="Times New Roman" w:hAnsi="Times New Roman" w:cs="Times New Roman"/>
-          <w:sz w:val="28"/>
-          <w:szCs w:val="28"/>
-        </w:rPr>
-        <w:t>id_modalidade_educacao</w:t>
-      </w:r>
-      <w:proofErr w:type="spellEnd"/>
-      <w:r>
-        <w:rPr>
-          <w:rFonts w:ascii="Times New Roman" w:hAnsi="Times New Roman" w:cs="Times New Roman"/>
-          <w:sz w:val="28"/>
-          <w:szCs w:val="28"/>
-        </w:rPr>
-        <w:t xml:space="preserve">` </w:t>
-      </w:r>
-      <w:proofErr w:type="spellStart"/>
-      <w:r>
-        <w:rPr>
-          <w:rFonts w:ascii="Times New Roman" w:hAnsi="Times New Roman" w:cs="Times New Roman"/>
-          <w:sz w:val="28"/>
-          <w:szCs w:val="28"/>
-        </w:rPr>
-        <w:t>int</w:t>
-      </w:r>
-      <w:proofErr w:type="spellEnd"/>
-      <w:r>
-        <w:rPr>
-          <w:rFonts w:ascii="Times New Roman" w:hAnsi="Times New Roman" w:cs="Times New Roman"/>
-          <w:sz w:val="28"/>
-          <w:szCs w:val="28"/>
-        </w:rPr>
-        <w:t>,</w:t>
-      </w:r>
-    </w:p>
-    <w:p>
-      <w:pPr>
-        <w:spacing w:after="0"/>
-        <w:rPr>
-          <w:rFonts w:ascii="Times New Roman" w:hAnsi="Times New Roman" w:cs="Times New Roman"/>
-          <w:sz w:val="28"/>
-          <w:szCs w:val="28"/>
-        </w:rPr>
-      </w:pPr>
-      <w:r>
-        <w:rPr>
-          <w:rFonts w:ascii="Times New Roman" w:hAnsi="Times New Roman" w:cs="Times New Roman"/>
-          <w:sz w:val="28"/>
-          <w:szCs w:val="28"/>
-        </w:rPr>
-        <w:t>`</w:t>
-      </w:r>
-      <w:proofErr w:type="spellStart"/>
-      <w:r>
-        <w:rPr>
-          <w:rFonts w:ascii="Times New Roman" w:hAnsi="Times New Roman" w:cs="Times New Roman"/>
-          <w:sz w:val="28"/>
-          <w:szCs w:val="28"/>
-        </w:rPr>
-        <w:t>id_municipio</w:t>
-      </w:r>
-      <w:proofErr w:type="spellEnd"/>
-      <w:r>
-        <w:rPr>
-          <w:rFonts w:ascii="Times New Roman" w:hAnsi="Times New Roman" w:cs="Times New Roman"/>
-          <w:sz w:val="28"/>
-          <w:szCs w:val="28"/>
-        </w:rPr>
-        <w:t xml:space="preserve">` </w:t>
-      </w:r>
-      <w:proofErr w:type="spellStart"/>
-      <w:r>
-        <w:rPr>
-          <w:rFonts w:ascii="Times New Roman" w:hAnsi="Times New Roman" w:cs="Times New Roman"/>
-          <w:sz w:val="28"/>
-          <w:szCs w:val="28"/>
-        </w:rPr>
-        <w:t>int</w:t>
-      </w:r>
-      <w:proofErr w:type="spellEnd"/>
-      <w:r>
-        <w:rPr>
-          <w:rFonts w:ascii="Times New Roman" w:hAnsi="Times New Roman" w:cs="Times New Roman"/>
-          <w:sz w:val="28"/>
-          <w:szCs w:val="28"/>
-        </w:rPr>
-        <w:t>,</w:t>
-      </w:r>
-    </w:p>
-    <w:p>
-      <w:pPr>
-        <w:spacing w:after="0"/>
-        <w:rPr>
-          <w:rFonts w:ascii="Times New Roman" w:hAnsi="Times New Roman" w:cs="Times New Roman"/>
-          <w:sz w:val="28"/>
-          <w:szCs w:val="28"/>
-        </w:rPr>
-      </w:pPr>
-      <w:r>
-        <w:rPr>
-          <w:rFonts w:ascii="Times New Roman" w:hAnsi="Times New Roman" w:cs="Times New Roman"/>
-          <w:sz w:val="28"/>
-          <w:szCs w:val="28"/>
-        </w:rPr>
-        <w:t>`</w:t>
-      </w:r>
-      <w:proofErr w:type="spellStart"/>
-      <w:r>
-        <w:rPr>
-          <w:rFonts w:ascii="Times New Roman" w:hAnsi="Times New Roman" w:cs="Times New Roman"/>
-          <w:sz w:val="28"/>
-          <w:szCs w:val="28"/>
-        </w:rPr>
-        <w:t>id_tipo_oferta_curso</w:t>
-      </w:r>
-      <w:proofErr w:type="spellEnd"/>
-      <w:r>
-        <w:rPr>
-          <w:rFonts w:ascii="Times New Roman" w:hAnsi="Times New Roman" w:cs="Times New Roman"/>
-          <w:sz w:val="28"/>
-          <w:szCs w:val="28"/>
-        </w:rPr>
-        <w:t xml:space="preserve">` </w:t>
-      </w:r>
-      <w:proofErr w:type="spellStart"/>
-      <w:r>
-        <w:rPr>
-          <w:rFonts w:ascii="Times New Roman" w:hAnsi="Times New Roman" w:cs="Times New Roman"/>
-          <w:sz w:val="28"/>
-          <w:szCs w:val="28"/>
-        </w:rPr>
-        <w:t>int</w:t>
-      </w:r>
-      <w:proofErr w:type="spellEnd"/>
-      <w:r>
-        <w:rPr>
-          <w:rFonts w:ascii="Times New Roman" w:hAnsi="Times New Roman" w:cs="Times New Roman"/>
-          <w:sz w:val="28"/>
-          <w:szCs w:val="28"/>
-        </w:rPr>
-        <w:t>,</w:t>
-      </w:r>
-    </w:p>
-    <w:p>
-      <w:pPr>
-        <w:spacing w:after="0"/>
-        <w:rPr>
-          <w:rFonts w:ascii="Times New Roman" w:hAnsi="Times New Roman" w:cs="Times New Roman"/>
-          <w:sz w:val="28"/>
-          <w:szCs w:val="28"/>
-        </w:rPr>
-      </w:pPr>
-      <w:r>
-        <w:rPr>
-          <w:rFonts w:ascii="Times New Roman" w:hAnsi="Times New Roman" w:cs="Times New Roman"/>
-          <w:sz w:val="28"/>
-          <w:szCs w:val="28"/>
-        </w:rPr>
-        <w:t>`</w:t>
-      </w:r>
-      <w:proofErr w:type="spellStart"/>
-      <w:r>
-        <w:rPr>
-          <w:rFonts w:ascii="Times New Roman" w:hAnsi="Times New Roman" w:cs="Times New Roman"/>
-          <w:sz w:val="28"/>
-          <w:szCs w:val="28"/>
-        </w:rPr>
-        <w:t>id_area_curso</w:t>
-      </w:r>
-      <w:proofErr w:type="spellEnd"/>
-      <w:r>
-        <w:rPr>
-          <w:rFonts w:ascii="Times New Roman" w:hAnsi="Times New Roman" w:cs="Times New Roman"/>
-          <w:sz w:val="28"/>
-          <w:szCs w:val="28"/>
-        </w:rPr>
-        <w:t xml:space="preserve">` </w:t>
-      </w:r>
-      <w:proofErr w:type="spellStart"/>
-      <w:r>
-        <w:rPr>
-          <w:rFonts w:ascii="Times New Roman" w:hAnsi="Times New Roman" w:cs="Times New Roman"/>
-          <w:sz w:val="28"/>
-          <w:szCs w:val="28"/>
-        </w:rPr>
-        <w:t>int</w:t>
-      </w:r>
-      <w:proofErr w:type="spellEnd"/>
-      <w:r>
-        <w:rPr>
-          <w:rFonts w:ascii="Times New Roman" w:hAnsi="Times New Roman" w:cs="Times New Roman"/>
-          <w:sz w:val="28"/>
-          <w:szCs w:val="28"/>
-        </w:rPr>
-        <w:t>,</w:t>
-      </w:r>
-    </w:p>
-    <w:p>
-      <w:pPr>
-        <w:spacing w:after="0"/>
-        <w:rPr>
-          <w:rFonts w:ascii="Times New Roman" w:hAnsi="Times New Roman" w:cs="Times New Roman"/>
-          <w:sz w:val="28"/>
-          <w:szCs w:val="28"/>
-        </w:rPr>
-      </w:pPr>
-      <w:r>
-        <w:rPr>
-          <w:rFonts w:ascii="Times New Roman" w:hAnsi="Times New Roman" w:cs="Times New Roman"/>
-          <w:sz w:val="28"/>
-          <w:szCs w:val="28"/>
-        </w:rPr>
-        <w:t>`</w:t>
-      </w:r>
-      <w:proofErr w:type="spellStart"/>
-      <w:r>
-        <w:rPr>
-          <w:rFonts w:ascii="Times New Roman" w:hAnsi="Times New Roman" w:cs="Times New Roman"/>
-          <w:sz w:val="28"/>
-          <w:szCs w:val="28"/>
-        </w:rPr>
-        <w:t>id_grau_academico</w:t>
-      </w:r>
-      <w:proofErr w:type="spellEnd"/>
-      <w:r>
-        <w:rPr>
-          <w:rFonts w:ascii="Times New Roman" w:hAnsi="Times New Roman" w:cs="Times New Roman"/>
-          <w:sz w:val="28"/>
-          <w:szCs w:val="28"/>
-        </w:rPr>
-        <w:t xml:space="preserve">` </w:t>
-      </w:r>
-      <w:proofErr w:type="spellStart"/>
-      <w:r>
-        <w:rPr>
-          <w:rFonts w:ascii="Times New Roman" w:hAnsi="Times New Roman" w:cs="Times New Roman"/>
-          <w:sz w:val="28"/>
-          <w:szCs w:val="28"/>
-        </w:rPr>
-        <w:t>int</w:t>
-      </w:r>
-      <w:proofErr w:type="spellEnd"/>
-      <w:r>
-        <w:rPr>
-          <w:rFonts w:ascii="Times New Roman" w:hAnsi="Times New Roman" w:cs="Times New Roman"/>
-          <w:sz w:val="28"/>
-          <w:szCs w:val="28"/>
-        </w:rPr>
-        <w:t>,</w:t>
-      </w:r>
-    </w:p>
-    <w:p>
-      <w:pPr>
-        <w:spacing w:after="0"/>
-        <w:rPr>
-          <w:rFonts w:ascii="Times New Roman" w:hAnsi="Times New Roman" w:cs="Times New Roman"/>
-          <w:sz w:val="28"/>
-          <w:szCs w:val="28"/>
-        </w:rPr>
-      </w:pPr>
-      <w:r>
-        <w:rPr>
-          <w:rFonts w:ascii="Times New Roman" w:hAnsi="Times New Roman" w:cs="Times New Roman"/>
-          <w:sz w:val="28"/>
-          <w:szCs w:val="28"/>
-        </w:rPr>
-        <w:t>`</w:t>
-      </w:r>
-      <w:proofErr w:type="spellStart"/>
-      <w:r>
-        <w:rPr>
-          <w:rFonts w:ascii="Times New Roman" w:hAnsi="Times New Roman" w:cs="Times New Roman"/>
-          <w:sz w:val="28"/>
-          <w:szCs w:val="28"/>
-        </w:rPr>
-        <w:t>id_eixo_conhecimento</w:t>
-      </w:r>
-      <w:proofErr w:type="spellEnd"/>
-      <w:r>
-        <w:rPr>
-          <w:rFonts w:ascii="Times New Roman" w:hAnsi="Times New Roman" w:cs="Times New Roman"/>
-          <w:sz w:val="28"/>
-          <w:szCs w:val="28"/>
-        </w:rPr>
-        <w:t xml:space="preserve">` </w:t>
-      </w:r>
-      <w:proofErr w:type="spellStart"/>
-      <w:r>
-        <w:rPr>
-          <w:rFonts w:ascii="Times New Roman" w:hAnsi="Times New Roman" w:cs="Times New Roman"/>
-          <w:sz w:val="28"/>
-          <w:szCs w:val="28"/>
-        </w:rPr>
-        <w:t>int</w:t>
-      </w:r>
-      <w:proofErr w:type="spellEnd"/>
-      <w:r>
-        <w:rPr>
-          <w:rFonts w:ascii="Times New Roman" w:hAnsi="Times New Roman" w:cs="Times New Roman"/>
-          <w:sz w:val="28"/>
-          <w:szCs w:val="28"/>
-        </w:rPr>
-        <w:t>,</w:t>
-      </w:r>
-    </w:p>
-    <w:p>
-      <w:pPr>
-        <w:spacing w:after="0"/>
-        <w:rPr>
-          <w:rFonts w:ascii="Times New Roman" w:hAnsi="Times New Roman" w:cs="Times New Roman"/>
-          <w:sz w:val="28"/>
-          <w:szCs w:val="28"/>
-        </w:rPr>
-      </w:pPr>
-      <w:r>
-        <w:rPr>
-          <w:rFonts w:ascii="Times New Roman" w:hAnsi="Times New Roman" w:cs="Times New Roman"/>
-          <w:sz w:val="28"/>
-          <w:szCs w:val="28"/>
-        </w:rPr>
-        <w:t xml:space="preserve">`ativo` </w:t>
-      </w:r>
-      <w:proofErr w:type="spellStart"/>
-      <w:r>
-        <w:rPr>
-          <w:rFonts w:ascii="Times New Roman" w:hAnsi="Times New Roman" w:cs="Times New Roman"/>
-          <w:sz w:val="28"/>
-          <w:szCs w:val="28"/>
-        </w:rPr>
-        <w:t>string</w:t>
-      </w:r>
-      <w:proofErr w:type="spellEnd"/>
-      <w:r>
-        <w:rPr>
-          <w:rFonts w:ascii="Times New Roman" w:hAnsi="Times New Roman" w:cs="Times New Roman"/>
-          <w:sz w:val="28"/>
-          <w:szCs w:val="28"/>
-        </w:rPr>
-        <w:t>)</w:t>
-      </w:r>
-    </w:p>
-    <w:p>
-      <w:pPr>
-        <w:spacing w:after="0"/>
-        <w:rPr>
-          <w:rFonts w:ascii="Times New Roman" w:hAnsi="Times New Roman" w:cs="Times New Roman"/>
-          <w:sz w:val="28"/>
-          <w:szCs w:val="28"/>
-        </w:rPr>
-      </w:pPr>
-    </w:p>
-    <w:p>
-      <w:pPr>
-        <w:spacing w:after="0"/>
-        <w:rPr>
-          <w:rFonts w:ascii="Times New Roman" w:hAnsi="Times New Roman" w:cs="Times New Roman"/>
-          <w:sz w:val="28"/>
-          <w:szCs w:val="28"/>
-        </w:rPr>
-      </w:pPr>
-      <w:r>
-        <w:rPr>
-          <w:rFonts w:ascii="Times New Roman" w:hAnsi="Times New Roman" w:cs="Times New Roman"/>
-          <w:sz w:val="28"/>
-          <w:szCs w:val="28"/>
-        </w:rPr>
-        <w:t>PARTITIONED BY (</w:t>
-      </w:r>
-      <w:proofErr w:type="spellStart"/>
-      <w:r>
-        <w:rPr>
-          <w:rFonts w:ascii="Times New Roman" w:hAnsi="Times New Roman" w:cs="Times New Roman"/>
-          <w:sz w:val="28"/>
-          <w:szCs w:val="28"/>
-        </w:rPr>
-        <w:t>dt_foto</w:t>
-      </w:r>
-      <w:proofErr w:type="spellEnd"/>
-      <w:r>
-        <w:rPr>
-          <w:rFonts w:ascii="Times New Roman" w:hAnsi="Times New Roman" w:cs="Times New Roman"/>
-          <w:sz w:val="28"/>
-          <w:szCs w:val="28"/>
-        </w:rPr>
-        <w:t xml:space="preserve"> STRING)</w:t>
-      </w:r>
-    </w:p>
-    <w:p>
-      <w:pPr>
-        <w:spacing w:after="0"/>
-        <w:rPr>
-          <w:rFonts w:ascii="Times New Roman" w:hAnsi="Times New Roman" w:cs="Times New Roman"/>
-          <w:sz w:val="28"/>
-          <w:szCs w:val="28"/>
-        </w:rPr>
-      </w:pPr>
-      <w:r>
-        <w:rPr>
-          <w:rFonts w:ascii="Times New Roman" w:hAnsi="Times New Roman" w:cs="Times New Roman"/>
-          <w:sz w:val="28"/>
-          <w:szCs w:val="28"/>
-        </w:rPr>
-        <w:t>ROW FORMAT SERDE '</w:t>
-      </w:r>
-      <w:proofErr w:type="spellStart"/>
-      <w:proofErr w:type="gramStart"/>
-      <w:r>
-        <w:rPr>
-          <w:rFonts w:ascii="Times New Roman" w:hAnsi="Times New Roman" w:cs="Times New Roman"/>
-          <w:sz w:val="28"/>
-          <w:szCs w:val="28"/>
-        </w:rPr>
-        <w:t>org.apache.hadoop.hive.ql.io.orc.OrcSerde</w:t>
-      </w:r>
-      <w:proofErr w:type="spellEnd"/>
-      <w:proofErr w:type="gramEnd"/>
-      <w:r>
-        <w:rPr>
-          <w:rFonts w:ascii="Times New Roman" w:hAnsi="Times New Roman" w:cs="Times New Roman"/>
-          <w:sz w:val="28"/>
-          <w:szCs w:val="28"/>
-        </w:rPr>
-        <w:t>'</w:t>
-      </w:r>
-    </w:p>
-    <w:p>
-      <w:pPr>
-        <w:spacing w:after="0"/>
-        <w:rPr>
-          <w:rFonts w:ascii="Times New Roman" w:hAnsi="Times New Roman" w:cs="Times New Roman"/>
-          <w:sz w:val="28"/>
-          <w:szCs w:val="28"/>
-        </w:rPr>
-      </w:pPr>
-      <w:r>
-        <w:rPr>
-          <w:rFonts w:ascii="Times New Roman" w:hAnsi="Times New Roman" w:cs="Times New Roman"/>
-          <w:sz w:val="28"/>
-          <w:szCs w:val="28"/>
-        </w:rPr>
-        <w:t>STORED AS INPUTFORMAT '</w:t>
-      </w:r>
-      <w:proofErr w:type="spellStart"/>
-      <w:proofErr w:type="gramStart"/>
-      <w:r>
-        <w:rPr>
-          <w:rFonts w:ascii="Times New Roman" w:hAnsi="Times New Roman" w:cs="Times New Roman"/>
-          <w:sz w:val="28"/>
-          <w:szCs w:val="28"/>
-        </w:rPr>
-        <w:t>org.apache.hadoop.hive.ql.io.orc.OrcInputFormat</w:t>
-      </w:r>
-      <w:proofErr w:type="spellEnd"/>
-      <w:proofErr w:type="gramEnd"/>
-      <w:r>
-        <w:rPr>
-          <w:rFonts w:ascii="Times New Roman" w:hAnsi="Times New Roman" w:cs="Times New Roman"/>
-          <w:sz w:val="28"/>
-          <w:szCs w:val="28"/>
-        </w:rPr>
-        <w:t>'</w:t>
-      </w:r>
-    </w:p>
-    <w:p>
-      <w:pPr>
-        <w:spacing w:after="0"/>
-        <w:rPr>
-          <w:rFonts w:ascii="Times New Roman" w:hAnsi="Times New Roman" w:cs="Times New Roman"/>
-          <w:sz w:val="28"/>
-          <w:szCs w:val="28"/>
-        </w:rPr>
-      </w:pPr>
-      <w:r>
-        <w:rPr>
-          <w:rFonts w:ascii="Times New Roman" w:hAnsi="Times New Roman" w:cs="Times New Roman"/>
-          <w:sz w:val="28"/>
-          <w:szCs w:val="28"/>
-        </w:rPr>
-        <w:t>OUTPUTFORMAT '</w:t>
-      </w:r>
-      <w:proofErr w:type="spellStart"/>
-      <w:proofErr w:type="gramStart"/>
-      <w:r>
-        <w:rPr>
-          <w:rFonts w:ascii="Times New Roman" w:hAnsi="Times New Roman" w:cs="Times New Roman"/>
-          <w:sz w:val="28"/>
-          <w:szCs w:val="28"/>
-        </w:rPr>
-        <w:t>org.apache.hadoop.hive.ql.io.orc.OrcOutputFormat</w:t>
-      </w:r>
-      <w:proofErr w:type="spellEnd"/>
-      <w:proofErr w:type="gramEnd"/>
-      <w:r>
-        <w:rPr>
-          <w:rFonts w:ascii="Times New Roman" w:hAnsi="Times New Roman" w:cs="Times New Roman"/>
-          <w:sz w:val="28"/>
-          <w:szCs w:val="28"/>
-        </w:rPr>
-        <w:t>'</w:t>
-      </w:r>
-    </w:p>
-    <w:p>
-      <w:pPr>
-        <w:spacing w:after="0"/>
-        <w:rPr>
-          <w:rFonts w:ascii="Times New Roman" w:hAnsi="Times New Roman" w:cs="Times New Roman"/>
-          <w:sz w:val="28"/>
-          <w:szCs w:val="28"/>
-        </w:rPr>
-      </w:pPr>
-      <w:r>
-        <w:rPr>
-          <w:rFonts w:ascii="Times New Roman" w:hAnsi="Times New Roman" w:cs="Times New Roman"/>
-          <w:sz w:val="28"/>
-          <w:szCs w:val="28"/>
-        </w:rPr>
-        <w:t xml:space="preserve">TBLPROPERTIES </w:t>
-      </w:r>
-      <w:proofErr w:type="gramStart"/>
-      <w:r>
-        <w:rPr>
-          <w:rFonts w:ascii="Times New Roman" w:hAnsi="Times New Roman" w:cs="Times New Roman"/>
-          <w:sz w:val="28"/>
-          <w:szCs w:val="28"/>
-        </w:rPr>
-        <w:t>( '</w:t>
-      </w:r>
-      <w:proofErr w:type="spellStart"/>
-      <w:proofErr w:type="gramEnd"/>
-      <w:r>
-        <w:rPr>
-          <w:rFonts w:ascii="Times New Roman" w:hAnsi="Times New Roman" w:cs="Times New Roman"/>
-          <w:sz w:val="28"/>
-          <w:szCs w:val="28"/>
-        </w:rPr>
-        <w:t>orc.compress</w:t>
-      </w:r>
-      <w:proofErr w:type="spellEnd"/>
-      <w:r>
-        <w:rPr>
-          <w:rFonts w:ascii="Times New Roman" w:hAnsi="Times New Roman" w:cs="Times New Roman"/>
-          <w:sz w:val="28"/>
-          <w:szCs w:val="28"/>
-        </w:rPr>
-        <w:t>'='SNAPPY');</w:t>
-      </w:r>
-    </w:p>
-    <w:p>
-      <w:pPr>
-        <w:spacing w:after="0"/>
-        <w:rPr>
-          <w:rFonts w:ascii="Times New Roman" w:hAnsi="Times New Roman" w:cs="Times New Roman"/>
-          <w:sz w:val="28"/>
-          <w:szCs w:val="28"/>
-        </w:rPr>
-      </w:pPr>
-    </w:p>
-    <w:p>
-      <w:pPr>
-        <w:spacing w:after="0"/>
-        <w:rPr>
-          <w:rFonts w:ascii="Times New Roman" w:hAnsi="Times New Roman" w:cs="Times New Roman"/>
-          <w:sz w:val="28"/>
-          <w:szCs w:val="28"/>
-        </w:rPr>
-      </w:pPr>
-      <w:r>
-        <w:rPr>
-          <w:rFonts w:ascii="Times New Roman" w:hAnsi="Times New Roman" w:cs="Times New Roman"/>
-          <w:sz w:val="28"/>
-          <w:szCs w:val="28"/>
-        </w:rPr>
-        <w:t xml:space="preserve">SET </w:t>
-      </w:r>
-      <w:proofErr w:type="spellStart"/>
-      <w:proofErr w:type="gramStart"/>
-      <w:r>
-        <w:rPr>
-          <w:rFonts w:ascii="Times New Roman" w:hAnsi="Times New Roman" w:cs="Times New Roman"/>
-          <w:sz w:val="28"/>
-          <w:szCs w:val="28"/>
-        </w:rPr>
-        <w:t>hive.exec</w:t>
-      </w:r>
-      <w:proofErr w:type="gramEnd"/>
-      <w:r>
-        <w:rPr>
-          <w:rFonts w:ascii="Times New Roman" w:hAnsi="Times New Roman" w:cs="Times New Roman"/>
-          <w:sz w:val="28"/>
-          <w:szCs w:val="28"/>
-        </w:rPr>
-        <w:t>.dynamic.partition</w:t>
-      </w:r>
-      <w:proofErr w:type="spellEnd"/>
-      <w:r>
-        <w:rPr>
-          <w:rFonts w:ascii="Times New Roman" w:hAnsi="Times New Roman" w:cs="Times New Roman"/>
-          <w:sz w:val="28"/>
-          <w:szCs w:val="28"/>
-        </w:rPr>
-        <w:t>=</w:t>
-      </w:r>
-      <w:proofErr w:type="spellStart"/>
-      <w:r>
-        <w:rPr>
-          <w:rFonts w:ascii="Times New Roman" w:hAnsi="Times New Roman" w:cs="Times New Roman"/>
-          <w:sz w:val="28"/>
-          <w:szCs w:val="28"/>
-        </w:rPr>
-        <w:t>true</w:t>
+      <w:proofErr w:type="spellStart"/>
+      <w:r>
+        <w:rPr>
+          <w:rFonts w:ascii="Times New Roman" w:hAnsi="Times New Roman" w:cs="Times New Roman"/>
+          <w:sz w:val="28"/>
+          <w:szCs w:val="28"/>
+        </w:rPr>
+        <w:t>treinamento.cursos_stg</w:t>
       </w:r>
       <w:proofErr w:type="spellEnd"/>
       <w:r>
@@ -2791,57 +3354,55 @@
     </w:p>
     <w:p>
       <w:pPr>
-        <w:spacing w:after="0"/>
-        <w:rPr>
-          <w:rFonts w:ascii="Times New Roman" w:hAnsi="Times New Roman" w:cs="Times New Roman"/>
-          <w:sz w:val="28"/>
-          <w:szCs w:val="28"/>
-        </w:rPr>
-      </w:pPr>
-      <w:r>
-        <w:rPr>
-          <w:rFonts w:ascii="Times New Roman" w:hAnsi="Times New Roman" w:cs="Times New Roman"/>
-          <w:sz w:val="28"/>
-          <w:szCs w:val="28"/>
-        </w:rPr>
-        <w:t xml:space="preserve">SET </w:t>
-      </w:r>
-      <w:proofErr w:type="spellStart"/>
-      <w:proofErr w:type="gramStart"/>
-      <w:r>
-        <w:rPr>
-          <w:rFonts w:ascii="Times New Roman" w:hAnsi="Times New Roman" w:cs="Times New Roman"/>
-          <w:sz w:val="28"/>
-          <w:szCs w:val="28"/>
-        </w:rPr>
-        <w:t>hive.exec</w:t>
-      </w:r>
-      <w:proofErr w:type="gramEnd"/>
-      <w:r>
-        <w:rPr>
-          <w:rFonts w:ascii="Times New Roman" w:hAnsi="Times New Roman" w:cs="Times New Roman"/>
-          <w:sz w:val="28"/>
-          <w:szCs w:val="28"/>
-        </w:rPr>
-        <w:t>.dynamic.partition.mode</w:t>
-      </w:r>
-      <w:proofErr w:type="spellEnd"/>
-      <w:r>
-        <w:rPr>
-          <w:rFonts w:ascii="Times New Roman" w:hAnsi="Times New Roman" w:cs="Times New Roman"/>
-          <w:sz w:val="28"/>
-          <w:szCs w:val="28"/>
-        </w:rPr>
-        <w:t>=</w:t>
-      </w:r>
-      <w:proofErr w:type="spellStart"/>
-      <w:r>
-        <w:rPr>
-          <w:rFonts w:ascii="Times New Roman" w:hAnsi="Times New Roman" w:cs="Times New Roman"/>
-          <w:sz w:val="28"/>
-          <w:szCs w:val="28"/>
-        </w:rPr>
-        <w:t>nonstrict</w:t>
+        <w:rPr>
+          <w:rFonts w:ascii="Times New Roman" w:hAnsi="Times New Roman" w:cs="Times New Roman"/>
+          <w:sz w:val="28"/>
+          <w:szCs w:val="28"/>
+        </w:rPr>
+      </w:pPr>
+    </w:p>
+    <w:p>
+      <w:pPr>
+        <w:rPr>
+          <w:rFonts w:ascii="Times New Roman" w:hAnsi="Times New Roman" w:cs="Times New Roman"/>
+          <w:sz w:val="28"/>
+          <w:szCs w:val="28"/>
+        </w:rPr>
+      </w:pPr>
+      <w:r>
+        <w:rPr>
+          <w:rFonts w:ascii="Times New Roman" w:hAnsi="Times New Roman" w:cs="Times New Roman"/>
+          <w:sz w:val="28"/>
+          <w:szCs w:val="28"/>
+        </w:rPr>
+        <w:t xml:space="preserve">9 - show </w:t>
+      </w:r>
+      <w:proofErr w:type="spellStart"/>
+      <w:r>
+        <w:rPr>
+          <w:rFonts w:ascii="Times New Roman" w:hAnsi="Times New Roman" w:cs="Times New Roman"/>
+          <w:sz w:val="28"/>
+          <w:szCs w:val="28"/>
+        </w:rPr>
+        <w:t>partitions</w:t>
+      </w:r>
+      <w:proofErr w:type="spellEnd"/>
+      <w:r>
+        <w:rPr>
+          <w:rFonts w:ascii="Times New Roman" w:hAnsi="Times New Roman" w:cs="Times New Roman"/>
+          <w:sz w:val="28"/>
+          <w:szCs w:val="28"/>
+        </w:rPr>
+        <w:t xml:space="preserve"> </w:t>
+      </w:r>
+      <w:proofErr w:type="spellStart"/>
+      <w:r>
+        <w:rPr>
+          <w:rFonts w:ascii="Times New Roman" w:hAnsi="Times New Roman" w:cs="Times New Roman"/>
+          <w:sz w:val="28"/>
+          <w:szCs w:val="28"/>
+        </w:rPr>
+        <w:t>treinamento.cursos</w:t>
       </w:r>
       <w:proofErr w:type="spellEnd"/>
       <w:r>
@@ -2867,41 +3428,186 @@
           <w:sz w:val="28"/>
           <w:szCs w:val="28"/>
         </w:rPr>
-        <w:t xml:space="preserve">9 – </w:t>
-      </w:r>
-    </w:p>
-    <w:p>
-      <w:pPr>
-        <w:rPr>
-          <w:rFonts w:ascii="Times New Roman" w:hAnsi="Times New Roman" w:cs="Times New Roman"/>
-          <w:sz w:val="28"/>
-          <w:szCs w:val="28"/>
-        </w:rPr>
-      </w:pPr>
-      <w:r>
-        <w:rPr>
-          <w:rFonts w:ascii="Times New Roman" w:hAnsi="Times New Roman" w:cs="Times New Roman"/>
-          <w:sz w:val="28"/>
-          <w:szCs w:val="28"/>
-        </w:rPr>
-        <w:t xml:space="preserve">10 – </w:t>
-      </w:r>
-    </w:p>
-    <w:p>
-      <w:pPr>
-        <w:rPr>
-          <w:rFonts w:ascii="Times New Roman" w:hAnsi="Times New Roman" w:cs="Times New Roman"/>
-          <w:sz w:val="28"/>
-          <w:szCs w:val="28"/>
-        </w:rPr>
-      </w:pPr>
-      <w:r>
-        <w:rPr>
-          <w:rFonts w:ascii="Times New Roman" w:hAnsi="Times New Roman" w:cs="Times New Roman"/>
-          <w:sz w:val="28"/>
-          <w:szCs w:val="28"/>
-        </w:rPr>
-        <w:t xml:space="preserve">11 – </w:t>
+        <w:t xml:space="preserve">10 - </w:t>
+      </w:r>
+      <w:proofErr w:type="spellStart"/>
+      <w:r>
+        <w:rPr>
+          <w:rFonts w:ascii="Times New Roman" w:hAnsi="Times New Roman" w:cs="Times New Roman"/>
+          <w:sz w:val="28"/>
+          <w:szCs w:val="28"/>
+        </w:rPr>
+        <w:t>select</w:t>
+      </w:r>
+      <w:proofErr w:type="spellEnd"/>
+      <w:r>
+        <w:rPr>
+          <w:rFonts w:ascii="Times New Roman" w:hAnsi="Times New Roman" w:cs="Times New Roman"/>
+          <w:sz w:val="28"/>
+          <w:szCs w:val="28"/>
+        </w:rPr>
+        <w:t xml:space="preserve"> </w:t>
+      </w:r>
+      <w:proofErr w:type="spellStart"/>
+      <w:r>
+        <w:rPr>
+          <w:rFonts w:ascii="Times New Roman" w:hAnsi="Times New Roman" w:cs="Times New Roman"/>
+          <w:sz w:val="28"/>
+          <w:szCs w:val="28"/>
+        </w:rPr>
+        <w:t>count</w:t>
+      </w:r>
+      <w:proofErr w:type="spellEnd"/>
+      <w:r>
+        <w:rPr>
+          <w:rFonts w:ascii="Times New Roman" w:hAnsi="Times New Roman" w:cs="Times New Roman"/>
+          <w:sz w:val="28"/>
+          <w:szCs w:val="28"/>
+        </w:rPr>
+        <w:t xml:space="preserve">(*) </w:t>
+      </w:r>
+      <w:proofErr w:type="spellStart"/>
+      <w:r>
+        <w:rPr>
+          <w:rFonts w:ascii="Times New Roman" w:hAnsi="Times New Roman" w:cs="Times New Roman"/>
+          <w:sz w:val="28"/>
+          <w:szCs w:val="28"/>
+        </w:rPr>
+        <w:t>from</w:t>
+      </w:r>
+      <w:proofErr w:type="spellEnd"/>
+      <w:r>
+        <w:rPr>
+          <w:rFonts w:ascii="Times New Roman" w:hAnsi="Times New Roman" w:cs="Times New Roman"/>
+          <w:sz w:val="28"/>
+          <w:szCs w:val="28"/>
+        </w:rPr>
+        <w:t xml:space="preserve"> </w:t>
+      </w:r>
+      <w:proofErr w:type="spellStart"/>
+      <w:r>
+        <w:rPr>
+          <w:rFonts w:ascii="Times New Roman" w:hAnsi="Times New Roman" w:cs="Times New Roman"/>
+          <w:sz w:val="28"/>
+          <w:szCs w:val="28"/>
+        </w:rPr>
+        <w:t>treinamento.cursos</w:t>
+      </w:r>
+      <w:proofErr w:type="spellEnd"/>
+      <w:r>
+        <w:rPr>
+          <w:rFonts w:ascii="Times New Roman" w:hAnsi="Times New Roman" w:cs="Times New Roman"/>
+          <w:sz w:val="28"/>
+          <w:szCs w:val="28"/>
+        </w:rPr>
+        <w:t>;</w:t>
+      </w:r>
+    </w:p>
+    <w:p>
+      <w:pPr>
+        <w:rPr>
+          <w:rFonts w:ascii="Times New Roman" w:hAnsi="Times New Roman" w:cs="Times New Roman"/>
+          <w:sz w:val="28"/>
+          <w:szCs w:val="28"/>
+        </w:rPr>
+      </w:pPr>
+      <w:r>
+        <w:rPr>
+          <w:rFonts w:ascii="Times New Roman" w:hAnsi="Times New Roman" w:cs="Times New Roman"/>
+          <w:sz w:val="28"/>
+          <w:szCs w:val="28"/>
+        </w:rPr>
+        <w:t xml:space="preserve">11 - </w:t>
+      </w:r>
+      <w:proofErr w:type="spellStart"/>
+      <w:r>
+        <w:rPr>
+          <w:rFonts w:ascii="Times New Roman" w:hAnsi="Times New Roman" w:cs="Times New Roman"/>
+          <w:sz w:val="28"/>
+          <w:szCs w:val="28"/>
+        </w:rPr>
+        <w:t>select</w:t>
+      </w:r>
+      <w:proofErr w:type="spellEnd"/>
+      <w:r>
+        <w:rPr>
+          <w:rFonts w:ascii="Times New Roman" w:hAnsi="Times New Roman" w:cs="Times New Roman"/>
+          <w:sz w:val="28"/>
+          <w:szCs w:val="28"/>
+        </w:rPr>
+        <w:t xml:space="preserve">  </w:t>
+      </w:r>
+      <w:proofErr w:type="spellStart"/>
+      <w:r>
+        <w:rPr>
+          <w:rFonts w:ascii="Times New Roman" w:hAnsi="Times New Roman" w:cs="Times New Roman"/>
+          <w:sz w:val="28"/>
+          <w:szCs w:val="28"/>
+        </w:rPr>
+        <w:t>count</w:t>
+      </w:r>
+      <w:proofErr w:type="spellEnd"/>
+      <w:r>
+        <w:rPr>
+          <w:rFonts w:ascii="Times New Roman" w:hAnsi="Times New Roman" w:cs="Times New Roman"/>
+          <w:sz w:val="28"/>
+          <w:szCs w:val="28"/>
+        </w:rPr>
+        <w:t xml:space="preserve">(*) </w:t>
+      </w:r>
+      <w:proofErr w:type="spellStart"/>
+      <w:r>
+        <w:rPr>
+          <w:rFonts w:ascii="Times New Roman" w:hAnsi="Times New Roman" w:cs="Times New Roman"/>
+          <w:sz w:val="28"/>
+          <w:szCs w:val="28"/>
+        </w:rPr>
+        <w:t>from</w:t>
+      </w:r>
+      <w:proofErr w:type="spellEnd"/>
+      <w:r>
+        <w:rPr>
+          <w:rFonts w:ascii="Times New Roman" w:hAnsi="Times New Roman" w:cs="Times New Roman"/>
+          <w:sz w:val="28"/>
+          <w:szCs w:val="28"/>
+        </w:rPr>
+        <w:t xml:space="preserve"> </w:t>
+      </w:r>
+      <w:proofErr w:type="spellStart"/>
+      <w:r>
+        <w:rPr>
+          <w:rFonts w:ascii="Times New Roman" w:hAnsi="Times New Roman" w:cs="Times New Roman"/>
+          <w:sz w:val="28"/>
+          <w:szCs w:val="28"/>
+        </w:rPr>
+        <w:t>treinamento.cursos</w:t>
+      </w:r>
+      <w:proofErr w:type="spellEnd"/>
+      <w:r>
+        <w:rPr>
+          <w:rFonts w:ascii="Times New Roman" w:hAnsi="Times New Roman" w:cs="Times New Roman"/>
+          <w:sz w:val="28"/>
+          <w:szCs w:val="28"/>
+        </w:rPr>
+        <w:t xml:space="preserve"> </w:t>
+      </w:r>
+      <w:proofErr w:type="spellStart"/>
+      <w:r>
+        <w:rPr>
+          <w:rFonts w:ascii="Times New Roman" w:hAnsi="Times New Roman" w:cs="Times New Roman"/>
+          <w:sz w:val="28"/>
+          <w:szCs w:val="28"/>
+        </w:rPr>
+        <w:t>where</w:t>
+      </w:r>
+      <w:proofErr w:type="spellEnd"/>
+      <w:r>
+        <w:rPr>
+          <w:rFonts w:ascii="Times New Roman" w:hAnsi="Times New Roman" w:cs="Times New Roman"/>
+          <w:sz w:val="28"/>
+          <w:szCs w:val="28"/>
+        </w:rPr>
+        <w:t xml:space="preserve"> ativo = 1;</w:t>
       </w:r>
     </w:p>
     <w:p>

</xml_diff>